<commit_message>
Ex5 Loops completed — live doc updated with session code, bug log, stripped-back approach
</commit_message>
<xml_diff>
--- a/EXERCISE_BOOK.docx
+++ b/EXERCISE_BOOK.docx
@@ -4439,7 +4439,7 @@
           <w:sz w:val="28"/>
           <w:szCs w:val="28"/>
         </w:rPr>
-        <w:t xml:space="preserve">EXERCISE 5 — LOOPS (CUMULATIVE)</w:t>
+        <w:t xml:space="preserve">EXERCISE 5 — LOOPS</w:t>
       </w:r>
     </w:p>
     <w:p>
@@ -4462,7 +4462,7 @@
           <w:sz w:val="22"/>
           <w:szCs w:val="22"/>
         </w:rPr>
-        <w:t xml:space="preserve">Part 1B Section 5 | </w:t>
+        <w:t xml:space="preserve">Tables 8 | </w:t>
       </w:r>
       <w:r>
         <w:rPr>
@@ -4480,7 +4480,7 @@
           <w:sz w:val="22"/>
           <w:szCs w:val="22"/>
         </w:rPr>
-        <w:t xml:space="preserve">25-26</w:t>
+        <w:t xml:space="preserve">40-41</w:t>
       </w:r>
     </w:p>
     <w:p>
@@ -4503,7 +4503,7 @@
           <w:sz w:val="22"/>
           <w:szCs w:val="22"/>
         </w:rPr>
-        <w:t xml:space="preserve">for loop (dynamic), foreach loop, while loop, !=</w:t>
+        <w:t xml:space="preserve">for loop, foreach loop, while loop</w:t>
       </w:r>
     </w:p>
     <w:p>
@@ -4526,7 +4526,7 @@
           <w:sz w:val="22"/>
           <w:szCs w:val="22"/>
         </w:rPr>
-        <w:t xml:space="preserve">Ex1 (ReadLine, interpolation), Ex2 (string, int), Ex3 (int.Parse), Ex4 (arrays, for loop)</w:t>
+        <w:t xml:space="preserve">Ex1 (WriteLine, interpolation), Ex4 (arrays)</w:t>
       </w:r>
     </w:p>
     <w:p>
@@ -4549,67 +4549,22 @@
           <w:sz w:val="22"/>
           <w:szCs w:val="22"/>
         </w:rPr>
-        <w:t xml:space="preserve">LINES 1-4 — Name + number input:</w:t>
-      </w:r>
-    </w:p>
-    <w:p>
-      <w:pPr>
-        <w:shd w:fill="F0F0F0" w:val="clear"/>
-        <w:spacing w:before="0" w:after="0"/>
-        <w:ind w:left="360"/>
-      </w:pPr>
-      <w:r>
-        <w:rPr>
-          <w:rFonts w:ascii="Consolas" w:cs="Consolas" w:eastAsia="Consolas" w:hAnsi="Consolas"/>
-          <w:sz w:val="20"/>
-          <w:szCs w:val="20"/>
-        </w:rPr>
-        <w:t xml:space="preserve">Console.WriteLine("What do they call you, shithead?");</w:t>
-      </w:r>
-    </w:p>
-    <w:p>
-      <w:pPr>
-        <w:shd w:fill="F0F0F0" w:val="clear"/>
-        <w:spacing w:before="0" w:after="0"/>
-        <w:ind w:left="360"/>
-      </w:pPr>
-      <w:r>
-        <w:rPr>
-          <w:rFonts w:ascii="Consolas" w:cs="Consolas" w:eastAsia="Consolas" w:hAnsi="Consolas"/>
-          <w:sz w:val="20"/>
-          <w:szCs w:val="20"/>
-        </w:rPr>
-        <w:t xml:space="preserve">string name = Console.ReadLine();</w:t>
-      </w:r>
-    </w:p>
-    <w:p>
-      <w:pPr>
-        <w:shd w:fill="F0F0F0" w:val="clear"/>
-        <w:spacing w:before="0" w:after="0"/>
-        <w:ind w:left="360"/>
-      </w:pPr>
-      <w:r>
-        <w:rPr>
-          <w:rFonts w:ascii="Consolas" w:cs="Consolas" w:eastAsia="Consolas" w:hAnsi="Consolas"/>
-          <w:sz w:val="20"/>
-          <w:szCs w:val="20"/>
-        </w:rPr>
-        <w:t xml:space="preserve">Console.WriteLine($"Alright {name}, how many reps can you do?");</w:t>
-      </w:r>
-    </w:p>
-    <w:p>
-      <w:pPr>
-        <w:shd w:fill="F0F0F0" w:val="clear"/>
-        <w:spacing w:before="0" w:after="0"/>
-        <w:ind w:left="360"/>
-      </w:pPr>
-      <w:r>
-        <w:rPr>
-          <w:rFonts w:ascii="Consolas" w:cs="Consolas" w:eastAsia="Consolas" w:hAnsi="Consolas"/>
-          <w:sz w:val="20"/>
-          <w:szCs w:val="20"/>
-        </w:rPr>
-        <w:t xml:space="preserve">int reps = int.Parse(Console.ReadLine());</w:t>
+        <w:t xml:space="preserve">LINE 1:</w:t>
+      </w:r>
+    </w:p>
+    <w:p>
+      <w:pPr>
+        <w:shd w:fill="F0F0F0" w:val="clear"/>
+        <w:spacing w:before="0" w:after="0"/>
+        <w:ind w:left="360"/>
+      </w:pPr>
+      <w:r>
+        <w:rPr>
+          <w:rFonts w:ascii="Consolas" w:cs="Consolas" w:eastAsia="Consolas" w:hAnsi="Consolas"/>
+          <w:sz w:val="20"/>
+          <w:szCs w:val="20"/>
+        </w:rPr>
+        <w:t xml:space="preserve">Console.WriteLine("=== LOOPS ===");</w:t>
       </w:r>
     </w:p>
     <w:p>
@@ -4632,7 +4587,7 @@
           <w:sz w:val="22"/>
           <w:szCs w:val="22"/>
         </w:rPr>
-        <w:t xml:space="preserve">Get name (Ex1) and a number (Ex3).</w:t>
+        <w:t xml:space="preserve">Print a header.</w:t>
       </w:r>
     </w:p>
     <w:p>
@@ -4655,7 +4610,7 @@
           <w:sz w:val="22"/>
           <w:szCs w:val="22"/>
         </w:rPr>
-        <w:t xml:space="preserve">Ex1 + Ex3 revision. Name used throughout, reps controls the for loop.</w:t>
+        <w:t xml:space="preserve">Labels the program output.</w:t>
       </w:r>
     </w:p>
     <w:p>
@@ -4678,7 +4633,7 @@
           <w:sz w:val="22"/>
           <w:szCs w:val="22"/>
         </w:rPr>
-        <w:t xml:space="preserve">Page 21-22, 35.</w:t>
+        <w:t xml:space="preserve">Same Console.WriteLine() from Ex1. Page 38.</w:t>
       </w:r>
     </w:p>
     <w:p>
@@ -4701,82 +4656,22 @@
           <w:sz w:val="22"/>
           <w:szCs w:val="22"/>
         </w:rPr>
-        <w:t xml:space="preserve">LINES 5-9 — for loop (Part A):</w:t>
-      </w:r>
-    </w:p>
-    <w:p>
-      <w:pPr>
-        <w:shd w:fill="F0F0F0" w:val="clear"/>
-        <w:spacing w:before="0" w:after="0"/>
-        <w:ind w:left="360"/>
-      </w:pPr>
-      <w:r>
-        <w:rPr>
-          <w:rFonts w:ascii="Consolas" w:cs="Consolas" w:eastAsia="Consolas" w:hAnsi="Consolas"/>
-          <w:sz w:val="20"/>
-          <w:szCs w:val="20"/>
-        </w:rPr>
-        <w:t xml:space="preserve">Console.WriteLine($"\n{name}'s rep count:");</w:t>
-      </w:r>
-    </w:p>
-    <w:p>
-      <w:pPr>
-        <w:shd w:fill="F0F0F0" w:val="clear"/>
-        <w:spacing w:before="0" w:after="0"/>
-        <w:ind w:left="360"/>
-      </w:pPr>
-      <w:r>
-        <w:rPr>
-          <w:rFonts w:ascii="Consolas" w:cs="Consolas" w:eastAsia="Consolas" w:hAnsi="Consolas"/>
-          <w:sz w:val="20"/>
-          <w:szCs w:val="20"/>
-        </w:rPr>
-        <w:t xml:space="preserve">for (int i = 1; i &lt;= reps; i++)</w:t>
-      </w:r>
-    </w:p>
-    <w:p>
-      <w:pPr>
-        <w:shd w:fill="F0F0F0" w:val="clear"/>
-        <w:spacing w:before="0" w:after="0"/>
-        <w:ind w:left="360"/>
-      </w:pPr>
-      <w:r>
-        <w:rPr>
-          <w:rFonts w:ascii="Consolas" w:cs="Consolas" w:eastAsia="Consolas" w:hAnsi="Consolas"/>
-          <w:sz w:val="20"/>
-          <w:szCs w:val="20"/>
-        </w:rPr>
-        <w:t xml:space="preserve">{</w:t>
-      </w:r>
-    </w:p>
-    <w:p>
-      <w:pPr>
-        <w:shd w:fill="F0F0F0" w:val="clear"/>
-        <w:spacing w:before="0" w:after="0"/>
-        <w:ind w:left="360"/>
-      </w:pPr>
-      <w:r>
-        <w:rPr>
-          <w:rFonts w:ascii="Consolas" w:cs="Consolas" w:eastAsia="Consolas" w:hAnsi="Consolas"/>
-          <w:sz w:val="20"/>
-          <w:szCs w:val="20"/>
-        </w:rPr>
-        <w:t xml:space="preserve">    Console.WriteLine($"Rep {i} of {reps} — keep fucking going");</w:t>
-      </w:r>
-    </w:p>
-    <w:p>
-      <w:pPr>
-        <w:shd w:fill="F0F0F0" w:val="clear"/>
-        <w:spacing w:before="0" w:after="0"/>
-        <w:ind w:left="360"/>
-      </w:pPr>
-      <w:r>
-        <w:rPr>
-          <w:rFonts w:ascii="Consolas" w:cs="Consolas" w:eastAsia="Consolas" w:hAnsi="Consolas"/>
-          <w:sz w:val="20"/>
-          <w:szCs w:val="20"/>
-        </w:rPr>
-        <w:t xml:space="preserve">}</w:t>
+        <w:t xml:space="preserve">LINE 2:</w:t>
+      </w:r>
+    </w:p>
+    <w:p>
+      <w:pPr>
+        <w:shd w:fill="F0F0F0" w:val="clear"/>
+        <w:spacing w:before="0" w:after="0"/>
+        <w:ind w:left="360"/>
+      </w:pPr>
+      <w:r>
+        <w:rPr>
+          <w:rFonts w:ascii="Consolas" w:cs="Consolas" w:eastAsia="Consolas" w:hAnsi="Consolas"/>
+          <w:sz w:val="20"/>
+          <w:szCs w:val="20"/>
+        </w:rPr>
+        <w:t xml:space="preserve">for (int i = 1; i &lt;= 5; i++)</w:t>
       </w:r>
     </w:p>
     <w:p>
@@ -4799,7 +4694,7 @@
           <w:sz w:val="22"/>
           <w:szCs w:val="22"/>
         </w:rPr>
-        <w:t xml:space="preserve">Counts from 1 to whatever number they entered.</w:t>
+        <w:t xml:space="preserve">Start a loop counting from 1 to 5.</w:t>
       </w:r>
     </w:p>
     <w:p>
@@ -4822,7 +4717,7 @@
           <w:sz w:val="22"/>
           <w:szCs w:val="22"/>
         </w:rPr>
-        <w:t xml:space="preserve">Ex4 revision BUT now the end point is a VARIABLE, not hardcoded. The loop adapts to user input. Dynamic.</w:t>
+        <w:t xml:space="preserve">for = "do this exact number of times." Three parts inside ().</w:t>
       </w:r>
     </w:p>
     <w:p>
@@ -4845,7 +4740,7 @@
           <w:sz w:val="22"/>
           <w:szCs w:val="22"/>
         </w:rPr>
-        <w:t xml:space="preserve">i = 1 start. i &lt;= reps — up to AND including their number. i++ adds 1. Page 25.</w:t>
+        <w:t xml:space="preserve">int i = 1 — INIT: create counter, start at 1. i &lt;= 5 — CONDITION: keep going while i is 5 or less. i++ — INCREMENT: add 1 after each pass. NO SEMICOLON after the ) — that kills the loop (you hit this bug in Ex4). Page 40.</w:t>
       </w:r>
     </w:p>
     <w:p>
@@ -4868,82 +4763,7 @@
           <w:sz w:val="22"/>
           <w:szCs w:val="22"/>
         </w:rPr>
-        <w:t xml:space="preserve">LINES 10-16 — parallel arrays + for loop (Ex4 revision):</w:t>
-      </w:r>
-    </w:p>
-    <w:p>
-      <w:pPr>
-        <w:shd w:fill="F0F0F0" w:val="clear"/>
-        <w:spacing w:before="0" w:after="0"/>
-        <w:ind w:left="360"/>
-      </w:pPr>
-      <w:r>
-        <w:rPr>
-          <w:rFonts w:ascii="Consolas" w:cs="Consolas" w:eastAsia="Consolas" w:hAnsi="Consolas"/>
-          <w:sz w:val="20"/>
-          <w:szCs w:val="20"/>
-        </w:rPr>
-        <w:t xml:space="preserve">string[] insults = { "Weak", "Pathetic", "Embarrassing", "Soft", "Coward" };</w:t>
-      </w:r>
-    </w:p>
-    <w:p>
-      <w:pPr>
-        <w:shd w:fill="F0F0F0" w:val="clear"/>
-        <w:spacing w:before="0" w:after="0"/>
-        <w:ind w:left="360"/>
-      </w:pPr>
-      <w:r>
-        <w:rPr>
-          <w:rFonts w:ascii="Consolas" w:cs="Consolas" w:eastAsia="Consolas" w:hAnsi="Consolas"/>
-          <w:sz w:val="20"/>
-          <w:szCs w:val="20"/>
-        </w:rPr>
-        <w:t xml:space="preserve">int[] severity = { 2, 4, 6, 8, 10 };</w:t>
-      </w:r>
-    </w:p>
-    <w:p>
-      <w:pPr>
-        <w:shd w:fill="F0F0F0" w:val="clear"/>
-        <w:spacing w:before="0" w:after="0"/>
-        <w:ind w:left="360"/>
-      </w:pPr>
-      <w:r>
-        <w:rPr>
-          <w:rFonts w:ascii="Consolas" w:cs="Consolas" w:eastAsia="Consolas" w:hAnsi="Consolas"/>
-          <w:sz w:val="20"/>
-          <w:szCs w:val="20"/>
-        </w:rPr>
-        <w:t xml:space="preserve"> </w:t>
-      </w:r>
-    </w:p>
-    <w:p>
-      <w:pPr>
-        <w:shd w:fill="F0F0F0" w:val="clear"/>
-        <w:spacing w:before="0" w:after="0"/>
-        <w:ind w:left="360"/>
-      </w:pPr>
-      <w:r>
-        <w:rPr>
-          <w:rFonts w:ascii="Consolas" w:cs="Consolas" w:eastAsia="Consolas" w:hAnsi="Consolas"/>
-          <w:sz w:val="20"/>
-          <w:szCs w:val="20"/>
-        </w:rPr>
-        <w:t xml:space="preserve">Console.WriteLine("\nPerformance review:");</w:t>
-      </w:r>
-    </w:p>
-    <w:p>
-      <w:pPr>
-        <w:shd w:fill="F0F0F0" w:val="clear"/>
-        <w:spacing w:before="0" w:after="0"/>
-        <w:ind w:left="360"/>
-      </w:pPr>
-      <w:r>
-        <w:rPr>
-          <w:rFonts w:ascii="Consolas" w:cs="Consolas" w:eastAsia="Consolas" w:hAnsi="Consolas"/>
-          <w:sz w:val="20"/>
-          <w:szCs w:val="20"/>
-        </w:rPr>
-        <w:t xml:space="preserve">for (int i = 0; i &lt; insults.Length; i++)</w:t>
+        <w:t xml:space="preserve">LINES 3-5:</w:t>
       </w:r>
     </w:p>
     <w:p>
@@ -4973,7 +4793,7 @@
           <w:sz w:val="20"/>
           <w:szCs w:val="20"/>
         </w:rPr>
-        <w:t xml:space="preserve">    Console.WriteLine($"- {insults[i]} (severity: {severity[i]}/10)");</w:t>
+        <w:t xml:space="preserve">    Console.WriteLine($"  Count: {i}");</w:t>
       </w:r>
     </w:p>
     <w:p>
@@ -5011,7 +4831,7 @@
           <w:sz w:val="22"/>
           <w:szCs w:val="22"/>
         </w:rPr>
-        <w:t xml:space="preserve">Two parallel arrays printed with a for loop.</w:t>
+        <w:t xml:space="preserve">Print the current number each cycle.</w:t>
       </w:r>
     </w:p>
     <w:p>
@@ -5034,7 +4854,7 @@
           <w:sz w:val="22"/>
           <w:szCs w:val="22"/>
         </w:rPr>
-        <w:t xml:space="preserve">Ex4 pure revision. Keeping arrays and parallel indexing warm.</w:t>
+        <w:t xml:space="preserve">Shows i changing — proves the loop works.</w:t>
       </w:r>
     </w:p>
     <w:p>
@@ -5057,7 +4877,7 @@
           <w:sz w:val="22"/>
           <w:szCs w:val="22"/>
         </w:rPr>
-        <w:t xml:space="preserve">insults[i] and severity[i] — same index, same item. Page 24-25.</w:t>
+        <w:t xml:space="preserve">$"" interpolation (Ex1). {i} gets replaced with 1, then 2, then 3, 4, 5.</w:t>
       </w:r>
     </w:p>
     <w:p>
@@ -5080,82 +4900,22 @@
           <w:sz w:val="22"/>
           <w:szCs w:val="22"/>
         </w:rPr>
-        <w:t xml:space="preserve">LINES 17-21 — foreach loop (NEW):</w:t>
-      </w:r>
-    </w:p>
-    <w:p>
-      <w:pPr>
-        <w:shd w:fill="F0F0F0" w:val="clear"/>
-        <w:spacing w:before="0" w:after="0"/>
-        <w:ind w:left="360"/>
-      </w:pPr>
-      <w:r>
-        <w:rPr>
-          <w:rFonts w:ascii="Consolas" w:cs="Consolas" w:eastAsia="Consolas" w:hAnsi="Consolas"/>
-          <w:sz w:val="20"/>
-          <w:szCs w:val="20"/>
-        </w:rPr>
-        <w:t xml:space="preserve">Console.WriteLine($"\n{name}, here's what they think of you:");</w:t>
-      </w:r>
-    </w:p>
-    <w:p>
-      <w:pPr>
-        <w:shd w:fill="F0F0F0" w:val="clear"/>
-        <w:spacing w:before="0" w:after="0"/>
-        <w:ind w:left="360"/>
-      </w:pPr>
-      <w:r>
-        <w:rPr>
-          <w:rFonts w:ascii="Consolas" w:cs="Consolas" w:eastAsia="Consolas" w:hAnsi="Consolas"/>
-          <w:sz w:val="20"/>
-          <w:szCs w:val="20"/>
-        </w:rPr>
-        <w:t xml:space="preserve">foreach (string insult in insults)</w:t>
-      </w:r>
-    </w:p>
-    <w:p>
-      <w:pPr>
-        <w:shd w:fill="F0F0F0" w:val="clear"/>
-        <w:spacing w:before="0" w:after="0"/>
-        <w:ind w:left="360"/>
-      </w:pPr>
-      <w:r>
-        <w:rPr>
-          <w:rFonts w:ascii="Consolas" w:cs="Consolas" w:eastAsia="Consolas" w:hAnsi="Consolas"/>
-          <w:sz w:val="20"/>
-          <w:szCs w:val="20"/>
-        </w:rPr>
-        <w:t xml:space="preserve">{</w:t>
-      </w:r>
-    </w:p>
-    <w:p>
-      <w:pPr>
-        <w:shd w:fill="F0F0F0" w:val="clear"/>
-        <w:spacing w:before="0" w:after="0"/>
-        <w:ind w:left="360"/>
-      </w:pPr>
-      <w:r>
-        <w:rPr>
-          <w:rFonts w:ascii="Consolas" w:cs="Consolas" w:eastAsia="Consolas" w:hAnsi="Consolas"/>
-          <w:sz w:val="20"/>
-          <w:szCs w:val="20"/>
-        </w:rPr>
-        <w:t xml:space="preserve">    Console.WriteLine($"- {insult}");</w:t>
-      </w:r>
-    </w:p>
-    <w:p>
-      <w:pPr>
-        <w:shd w:fill="F0F0F0" w:val="clear"/>
-        <w:spacing w:before="0" w:after="0"/>
-        <w:ind w:left="360"/>
-      </w:pPr>
-      <w:r>
-        <w:rPr>
-          <w:rFonts w:ascii="Consolas" w:cs="Consolas" w:eastAsia="Consolas" w:hAnsi="Consolas"/>
-          <w:sz w:val="20"/>
-          <w:szCs w:val="20"/>
-        </w:rPr>
-        <w:t xml:space="preserve">}</w:t>
+        <w:t xml:space="preserve">LINE 6:</w:t>
+      </w:r>
+    </w:p>
+    <w:p>
+      <w:pPr>
+        <w:shd w:fill="F0F0F0" w:val="clear"/>
+        <w:spacing w:before="0" w:after="0"/>
+        <w:ind w:left="360"/>
+      </w:pPr>
+      <w:r>
+        <w:rPr>
+          <w:rFonts w:ascii="Consolas" w:cs="Consolas" w:eastAsia="Consolas" w:hAnsi="Consolas"/>
+          <w:sz w:val="20"/>
+          <w:szCs w:val="20"/>
+        </w:rPr>
+        <w:t xml:space="preserve">string[] goals = { "Pass TAFE", "Get Job", "Escape" };</w:t>
       </w:r>
     </w:p>
     <w:p>
@@ -5178,7 +4938,7 @@
           <w:sz w:val="22"/>
           <w:szCs w:val="22"/>
         </w:rPr>
-        <w:t xml:space="preserve">Loops through the array without a counter.</w:t>
+        <w:t xml:space="preserve">Create a string array with 3 items.</w:t>
       </w:r>
     </w:p>
     <w:p>
@@ -5201,7 +4961,7 @@
           <w:sz w:val="22"/>
           <w:szCs w:val="22"/>
         </w:rPr>
-        <w:t xml:space="preserve">NEW CONCEPT. foreach is simpler than for when you don't need the index number. You just want each item, one at a time. No i, no .Length, no [i].</w:t>
+        <w:t xml:space="preserve">foreach needs a collection to walk through. Arrays from Ex4.</w:t>
       </w:r>
     </w:p>
     <w:p>
@@ -5224,7 +4984,7 @@
           <w:sz w:val="22"/>
           <w:szCs w:val="22"/>
         </w:rPr>
-        <w:t xml:space="preserve">foreach (string insult in insults) — read it like English: "for each string, which I'll call insult, in the insults array." The word insult is a temporary name you pick. Page 25-26.</w:t>
+        <w:t xml:space="preserve">string[] = array of strings. { } fills it at creation. Page 39.</w:t>
       </w:r>
     </w:p>
     <w:p>
@@ -5247,52 +5007,114 @@
           <w:sz w:val="22"/>
           <w:szCs w:val="22"/>
         </w:rPr>
-        <w:t xml:space="preserve">LINES 22-29 — while loop (NEW):</w:t>
-      </w:r>
-    </w:p>
-    <w:p>
-      <w:pPr>
-        <w:shd w:fill="F0F0F0" w:val="clear"/>
-        <w:spacing w:before="0" w:after="0"/>
-        <w:ind w:left="360"/>
-      </w:pPr>
-      <w:r>
-        <w:rPr>
-          <w:rFonts w:ascii="Consolas" w:cs="Consolas" w:eastAsia="Consolas" w:hAnsi="Consolas"/>
-          <w:sz w:val="20"/>
-          <w:szCs w:val="20"/>
-        </w:rPr>
-        <w:t xml:space="preserve">Console.WriteLine($"\n{name}, say something. Type 'quit' when you've had enough:");</w:t>
-      </w:r>
-    </w:p>
-    <w:p>
-      <w:pPr>
-        <w:shd w:fill="F0F0F0" w:val="clear"/>
-        <w:spacing w:before="0" w:after="0"/>
-        <w:ind w:left="360"/>
-      </w:pPr>
-      <w:r>
-        <w:rPr>
-          <w:rFonts w:ascii="Consolas" w:cs="Consolas" w:eastAsia="Consolas" w:hAnsi="Consolas"/>
-          <w:sz w:val="20"/>
-          <w:szCs w:val="20"/>
-        </w:rPr>
-        <w:t xml:space="preserve">string input = Console.ReadLine();</w:t>
-      </w:r>
-    </w:p>
-    <w:p>
-      <w:pPr>
-        <w:shd w:fill="F0F0F0" w:val="clear"/>
-        <w:spacing w:before="0" w:after="0"/>
-        <w:ind w:left="360"/>
-      </w:pPr>
-      <w:r>
-        <w:rPr>
-          <w:rFonts w:ascii="Consolas" w:cs="Consolas" w:eastAsia="Consolas" w:hAnsi="Consolas"/>
-          <w:sz w:val="20"/>
-          <w:szCs w:val="20"/>
-        </w:rPr>
-        <w:t xml:space="preserve">while (input != "quit")</w:t>
+        <w:t xml:space="preserve">LINE 7:</w:t>
+      </w:r>
+    </w:p>
+    <w:p>
+      <w:pPr>
+        <w:shd w:fill="F0F0F0" w:val="clear"/>
+        <w:spacing w:before="0" w:after="0"/>
+        <w:ind w:left="360"/>
+      </w:pPr>
+      <w:r>
+        <w:rPr>
+          <w:rFonts w:ascii="Consolas" w:cs="Consolas" w:eastAsia="Consolas" w:hAnsi="Consolas"/>
+          <w:sz w:val="20"/>
+          <w:szCs w:val="20"/>
+        </w:rPr>
+        <w:t xml:space="preserve">foreach (string goal in goals)</w:t>
+      </w:r>
+    </w:p>
+    <w:p>
+      <w:pPr>
+        <w:spacing w:before="80" w:after="80"/>
+      </w:pPr>
+      <w:r>
+        <w:rPr>
+          <w:rFonts w:ascii="Arial" w:cs="Arial" w:eastAsia="Arial" w:hAnsi="Arial"/>
+          <w:b/>
+          <w:bCs/>
+          <w:sz w:val="22"/>
+          <w:szCs w:val="22"/>
+        </w:rPr>
+        <w:t xml:space="preserve">WHAT: </w:t>
+      </w:r>
+      <w:r>
+        <w:rPr>
+          <w:rFonts w:ascii="Arial" w:cs="Arial" w:eastAsia="Arial" w:hAnsi="Arial"/>
+          <w:sz w:val="22"/>
+          <w:szCs w:val="22"/>
+        </w:rPr>
+        <w:t xml:space="preserve">Walk through every item in goals, one at a time.</w:t>
+      </w:r>
+    </w:p>
+    <w:p>
+      <w:pPr>
+        <w:spacing w:before="80" w:after="80"/>
+      </w:pPr>
+      <w:r>
+        <w:rPr>
+          <w:rFonts w:ascii="Arial" w:cs="Arial" w:eastAsia="Arial" w:hAnsi="Arial"/>
+          <w:b/>
+          <w:bCs/>
+          <w:sz w:val="22"/>
+          <w:szCs w:val="22"/>
+        </w:rPr>
+        <w:t xml:space="preserve">WHY: </w:t>
+      </w:r>
+      <w:r>
+        <w:rPr>
+          <w:rFonts w:ascii="Arial" w:cs="Arial" w:eastAsia="Arial" w:hAnsi="Arial"/>
+          <w:sz w:val="22"/>
+          <w:szCs w:val="22"/>
+        </w:rPr>
+        <w:t xml:space="preserve">foreach = "for each thing in this collection, do something." No counter needed. No .Length. It just goes through everything automatically.</w:t>
+      </w:r>
+    </w:p>
+    <w:p>
+      <w:pPr>
+        <w:spacing w:before="80" w:after="80"/>
+      </w:pPr>
+      <w:r>
+        <w:rPr>
+          <w:rFonts w:ascii="Arial" w:cs="Arial" w:eastAsia="Arial" w:hAnsi="Arial"/>
+          <w:b/>
+          <w:bCs/>
+          <w:sz w:val="22"/>
+          <w:szCs w:val="22"/>
+        </w:rPr>
+        <w:t xml:space="preserve">HOW: </w:t>
+      </w:r>
+      <w:r>
+        <w:rPr>
+          <w:rFonts w:ascii="Arial" w:cs="Arial" w:eastAsia="Arial" w:hAnsi="Arial"/>
+          <w:sz w:val="22"/>
+          <w:szCs w:val="22"/>
+        </w:rPr>
+        <w:t xml:space="preserve">string goal = temp variable holding the current item. in goals = the array to iterate. NO SEMICOLON after ). Page 41.</w:t>
+      </w:r>
+    </w:p>
+    <w:p>
+      <w:pPr>
+        <w:pBdr>
+          <w:bottom w:val="single" w:color="CCCCCC" w:sz="1"/>
+        </w:pBdr>
+        <w:spacing w:before="160" w:after="160"/>
+      </w:pPr>
+    </w:p>
+    <w:p>
+      <w:pPr>
+        <w:spacing w:before="200" w:after="80"/>
+      </w:pPr>
+      <w:r>
+        <w:rPr>
+          <w:rFonts w:ascii="Arial" w:cs="Arial" w:eastAsia="Arial" w:hAnsi="Arial"/>
+          <w:b/>
+          <w:bCs/>
+          <w:sz w:val="22"/>
+          <w:szCs w:val="22"/>
+        </w:rPr>
+        <w:t xml:space="preserve">LINES 8-10:</w:t>
       </w:r>
     </w:p>
     <w:p>
@@ -5322,22 +5144,7 @@
           <w:sz w:val="20"/>
           <w:szCs w:val="20"/>
         </w:rPr>
-        <w:t xml:space="preserve">    Console.WriteLine($"'{input}'? That's the best you've got? Try again:");</w:t>
-      </w:r>
-    </w:p>
-    <w:p>
-      <w:pPr>
-        <w:shd w:fill="F0F0F0" w:val="clear"/>
-        <w:spacing w:before="0" w:after="0"/>
-        <w:ind w:left="360"/>
-      </w:pPr>
-      <w:r>
-        <w:rPr>
-          <w:rFonts w:ascii="Consolas" w:cs="Consolas" w:eastAsia="Consolas" w:hAnsi="Consolas"/>
-          <w:sz w:val="20"/>
-          <w:szCs w:val="20"/>
-        </w:rPr>
-        <w:t xml:space="preserve">    input = Console.ReadLine();</w:t>
+        <w:t xml:space="preserve">    Console.WriteLine($"  &gt; {goal}");</w:t>
       </w:r>
     </w:p>
     <w:p>
@@ -5357,21 +5164,6 @@
     </w:p>
     <w:p>
       <w:pPr>
-        <w:shd w:fill="F0F0F0" w:val="clear"/>
-        <w:spacing w:before="0" w:after="0"/>
-        <w:ind w:left="360"/>
-      </w:pPr>
-      <w:r>
-        <w:rPr>
-          <w:rFonts w:ascii="Consolas" w:cs="Consolas" w:eastAsia="Consolas" w:hAnsi="Consolas"/>
-          <w:sz w:val="20"/>
-          <w:szCs w:val="20"/>
-        </w:rPr>
-        <w:t xml:space="preserve">Console.WriteLine($"Good. Fuck off then, {name}. You did {reps} reps and talked shit {insults.Length} times.");</w:t>
-      </w:r>
-    </w:p>
-    <w:p>
-      <w:pPr>
         <w:spacing w:before="80" w:after="80"/>
       </w:pPr>
       <w:r>
@@ -5390,7 +5182,7 @@
           <w:sz w:val="22"/>
           <w:szCs w:val="22"/>
         </w:rPr>
-        <w:t xml:space="preserve">Keeps asking for input until the user types "quit". Final line uses variables from the ENTIRE program.</w:t>
+        <w:t xml:space="preserve">Print the current goal with an arrow indent.</w:t>
       </w:r>
     </w:p>
     <w:p>
@@ -5413,7 +5205,7 @@
           <w:sz w:val="22"/>
           <w:szCs w:val="22"/>
         </w:rPr>
-        <w:t xml:space="preserve">NEW CONCEPT. while loops run when you don't know how many iterations. Could be 1, could be 100.</w:t>
+        <w:t xml:space="preserve">goal changes each pass — first "Pass TAFE", then "Get Job", then "Escape".</w:t>
       </w:r>
     </w:p>
     <w:p>
@@ -5436,9 +5228,1396 @@
           <w:sz w:val="22"/>
           <w:szCs w:val="22"/>
         </w:rPr>
-        <w:t xml:space="preserve">while (input != "quit") — "while input is NOT equal to quit." != means not equal. You read input BEFORE the loop and AGAIN INSIDE the loop. Without that second ReadLine, infinite loop. Page 26.</w:t>
-      </w:r>
-    </w:p>
+        <w:t xml:space="preserve">{goal} is the loop variable from line 7, NOT goals[i]. No indexing needed — that's the whole point of foreach.</w:t>
+      </w:r>
+    </w:p>
+    <w:p>
+      <w:pPr>
+        <w:pBdr>
+          <w:bottom w:val="single" w:color="CCCCCC" w:sz="1"/>
+        </w:pBdr>
+        <w:spacing w:before="160" w:after="160"/>
+      </w:pPr>
+    </w:p>
+    <w:p>
+      <w:pPr>
+        <w:spacing w:before="200" w:after="80"/>
+      </w:pPr>
+      <w:r>
+        <w:rPr>
+          <w:rFonts w:ascii="Arial" w:cs="Arial" w:eastAsia="Arial" w:hAnsi="Arial"/>
+          <w:b/>
+          <w:bCs/>
+          <w:sz w:val="22"/>
+          <w:szCs w:val="22"/>
+        </w:rPr>
+        <w:t xml:space="preserve">LINE 11:</w:t>
+      </w:r>
+    </w:p>
+    <w:p>
+      <w:pPr>
+        <w:shd w:fill="F0F0F0" w:val="clear"/>
+        <w:spacing w:before="0" w:after="0"/>
+        <w:ind w:left="360"/>
+      </w:pPr>
+      <w:r>
+        <w:rPr>
+          <w:rFonts w:ascii="Consolas" w:cs="Consolas" w:eastAsia="Consolas" w:hAnsi="Consolas"/>
+          <w:sz w:val="20"/>
+          <w:szCs w:val="20"/>
+        </w:rPr>
+        <w:t xml:space="preserve">int count = 3;</w:t>
+      </w:r>
+    </w:p>
+    <w:p>
+      <w:pPr>
+        <w:spacing w:before="80" w:after="80"/>
+      </w:pPr>
+      <w:r>
+        <w:rPr>
+          <w:rFonts w:ascii="Arial" w:cs="Arial" w:eastAsia="Arial" w:hAnsi="Arial"/>
+          <w:b/>
+          <w:bCs/>
+          <w:sz w:val="22"/>
+          <w:szCs w:val="22"/>
+        </w:rPr>
+        <w:t xml:space="preserve">WHAT: </w:t>
+      </w:r>
+      <w:r>
+        <w:rPr>
+          <w:rFonts w:ascii="Arial" w:cs="Arial" w:eastAsia="Arial" w:hAnsi="Arial"/>
+          <w:sz w:val="22"/>
+          <w:szCs w:val="22"/>
+        </w:rPr>
+        <w:t xml:space="preserve">Create an int variable set to 3.</w:t>
+      </w:r>
+    </w:p>
+    <w:p>
+      <w:pPr>
+        <w:spacing w:before="80" w:after="80"/>
+      </w:pPr>
+      <w:r>
+        <w:rPr>
+          <w:rFonts w:ascii="Arial" w:cs="Arial" w:eastAsia="Arial" w:hAnsi="Arial"/>
+          <w:b/>
+          <w:bCs/>
+          <w:sz w:val="22"/>
+          <w:szCs w:val="22"/>
+        </w:rPr>
+        <w:t xml:space="preserve">WHY: </w:t>
+      </w:r>
+      <w:r>
+        <w:rPr>
+          <w:rFonts w:ascii="Arial" w:cs="Arial" w:eastAsia="Arial" w:hAnsi="Arial"/>
+          <w:sz w:val="22"/>
+          <w:szCs w:val="22"/>
+        </w:rPr>
+        <w:t xml:space="preserve">while loops need their condition variable declared BEFORE the loop starts. If you declare it inside, it resets every cycle and never stops.</w:t>
+      </w:r>
+    </w:p>
+    <w:p>
+      <w:pPr>
+        <w:spacing w:before="80" w:after="80"/>
+      </w:pPr>
+      <w:r>
+        <w:rPr>
+          <w:rFonts w:ascii="Arial" w:cs="Arial" w:eastAsia="Arial" w:hAnsi="Arial"/>
+          <w:b/>
+          <w:bCs/>
+          <w:sz w:val="22"/>
+          <w:szCs w:val="22"/>
+        </w:rPr>
+        <w:t xml:space="preserve">HOW: </w:t>
+      </w:r>
+      <w:r>
+        <w:rPr>
+          <w:rFonts w:ascii="Arial" w:cs="Arial" w:eastAsia="Arial" w:hAnsi="Arial"/>
+          <w:sz w:val="22"/>
+          <w:szCs w:val="22"/>
+        </w:rPr>
+        <w:t xml:space="preserve">Same int from Ex2. Lives OUTSIDE the loop's { } so it persists. Page 40.</w:t>
+      </w:r>
+    </w:p>
+    <w:p>
+      <w:pPr>
+        <w:pBdr>
+          <w:bottom w:val="single" w:color="CCCCCC" w:sz="1"/>
+        </w:pBdr>
+        <w:spacing w:before="160" w:after="160"/>
+      </w:pPr>
+    </w:p>
+    <w:p>
+      <w:pPr>
+        <w:spacing w:before="200" w:after="80"/>
+      </w:pPr>
+      <w:r>
+        <w:rPr>
+          <w:rFonts w:ascii="Arial" w:cs="Arial" w:eastAsia="Arial" w:hAnsi="Arial"/>
+          <w:b/>
+          <w:bCs/>
+          <w:sz w:val="22"/>
+          <w:szCs w:val="22"/>
+        </w:rPr>
+        <w:t xml:space="preserve">LINE 12:</w:t>
+      </w:r>
+    </w:p>
+    <w:p>
+      <w:pPr>
+        <w:shd w:fill="F0F0F0" w:val="clear"/>
+        <w:spacing w:before="0" w:after="0"/>
+        <w:ind w:left="360"/>
+      </w:pPr>
+      <w:r>
+        <w:rPr>
+          <w:rFonts w:ascii="Consolas" w:cs="Consolas" w:eastAsia="Consolas" w:hAnsi="Consolas"/>
+          <w:sz w:val="20"/>
+          <w:szCs w:val="20"/>
+        </w:rPr>
+        <w:t xml:space="preserve">while (count &gt; 0)</w:t>
+      </w:r>
+    </w:p>
+    <w:p>
+      <w:pPr>
+        <w:spacing w:before="80" w:after="80"/>
+      </w:pPr>
+      <w:r>
+        <w:rPr>
+          <w:rFonts w:ascii="Arial" w:cs="Arial" w:eastAsia="Arial" w:hAnsi="Arial"/>
+          <w:b/>
+          <w:bCs/>
+          <w:sz w:val="22"/>
+          <w:szCs w:val="22"/>
+        </w:rPr>
+        <w:t xml:space="preserve">WHAT: </w:t>
+      </w:r>
+      <w:r>
+        <w:rPr>
+          <w:rFonts w:ascii="Arial" w:cs="Arial" w:eastAsia="Arial" w:hAnsi="Arial"/>
+          <w:sz w:val="22"/>
+          <w:szCs w:val="22"/>
+        </w:rPr>
+        <w:t xml:space="preserve">Keep looping as long as count is greater than 0.</w:t>
+      </w:r>
+    </w:p>
+    <w:p>
+      <w:pPr>
+        <w:spacing w:before="80" w:after="80"/>
+      </w:pPr>
+      <w:r>
+        <w:rPr>
+          <w:rFonts w:ascii="Arial" w:cs="Arial" w:eastAsia="Arial" w:hAnsi="Arial"/>
+          <w:b/>
+          <w:bCs/>
+          <w:sz w:val="22"/>
+          <w:szCs w:val="22"/>
+        </w:rPr>
+        <w:t xml:space="preserve">WHY: </w:t>
+      </w:r>
+      <w:r>
+        <w:rPr>
+          <w:rFonts w:ascii="Arial" w:cs="Arial" w:eastAsia="Arial" w:hAnsi="Arial"/>
+          <w:sz w:val="22"/>
+          <w:szCs w:val="22"/>
+        </w:rPr>
+        <w:t xml:space="preserve">while = "keep doing this until the condition is false." Unlike for, there's no built-in counter — YOU manage it manually.</w:t>
+      </w:r>
+    </w:p>
+    <w:p>
+      <w:pPr>
+        <w:spacing w:before="80" w:after="80"/>
+      </w:pPr>
+      <w:r>
+        <w:rPr>
+          <w:rFonts w:ascii="Arial" w:cs="Arial" w:eastAsia="Arial" w:hAnsi="Arial"/>
+          <w:b/>
+          <w:bCs/>
+          <w:sz w:val="22"/>
+          <w:szCs w:val="22"/>
+        </w:rPr>
+        <w:t xml:space="preserve">HOW: </w:t>
+      </w:r>
+      <w:r>
+        <w:rPr>
+          <w:rFonts w:ascii="Arial" w:cs="Arial" w:eastAsia="Arial" w:hAnsi="Arial"/>
+          <w:sz w:val="22"/>
+          <w:szCs w:val="22"/>
+        </w:rPr>
+        <w:t xml:space="preserve">count &gt; 0 checked BEFORE each cycle. When count hits 0, loop stops. NO SEMICOLON after ). Page 41: "Careful: infinite loop if condition never becomes false."</w:t>
+      </w:r>
+    </w:p>
+    <w:p>
+      <w:pPr>
+        <w:pBdr>
+          <w:bottom w:val="single" w:color="CCCCCC" w:sz="1"/>
+        </w:pBdr>
+        <w:spacing w:before="160" w:after="160"/>
+      </w:pPr>
+    </w:p>
+    <w:p>
+      <w:pPr>
+        <w:spacing w:before="200" w:after="80"/>
+      </w:pPr>
+      <w:r>
+        <w:rPr>
+          <w:rFonts w:ascii="Arial" w:cs="Arial" w:eastAsia="Arial" w:hAnsi="Arial"/>
+          <w:b/>
+          <w:bCs/>
+          <w:sz w:val="22"/>
+          <w:szCs w:val="22"/>
+        </w:rPr>
+        <w:t xml:space="preserve">LINES 13-16:</w:t>
+      </w:r>
+    </w:p>
+    <w:p>
+      <w:pPr>
+        <w:shd w:fill="F0F0F0" w:val="clear"/>
+        <w:spacing w:before="0" w:after="0"/>
+        <w:ind w:left="360"/>
+      </w:pPr>
+      <w:r>
+        <w:rPr>
+          <w:rFonts w:ascii="Consolas" w:cs="Consolas" w:eastAsia="Consolas" w:hAnsi="Consolas"/>
+          <w:sz w:val="20"/>
+          <w:szCs w:val="20"/>
+        </w:rPr>
+        <w:t xml:space="preserve">{</w:t>
+      </w:r>
+    </w:p>
+    <w:p>
+      <w:pPr>
+        <w:shd w:fill="F0F0F0" w:val="clear"/>
+        <w:spacing w:before="0" w:after="0"/>
+        <w:ind w:left="360"/>
+      </w:pPr>
+      <w:r>
+        <w:rPr>
+          <w:rFonts w:ascii="Consolas" w:cs="Consolas" w:eastAsia="Consolas" w:hAnsi="Consolas"/>
+          <w:sz w:val="20"/>
+          <w:szCs w:val="20"/>
+        </w:rPr>
+        <w:t xml:space="preserve">    Console.WriteLine($"  {count}...");</w:t>
+      </w:r>
+    </w:p>
+    <w:p>
+      <w:pPr>
+        <w:shd w:fill="F0F0F0" w:val="clear"/>
+        <w:spacing w:before="0" w:after="0"/>
+        <w:ind w:left="360"/>
+      </w:pPr>
+      <w:r>
+        <w:rPr>
+          <w:rFonts w:ascii="Consolas" w:cs="Consolas" w:eastAsia="Consolas" w:hAnsi="Consolas"/>
+          <w:sz w:val="20"/>
+          <w:szCs w:val="20"/>
+        </w:rPr>
+        <w:t xml:space="preserve">    count--;</w:t>
+      </w:r>
+    </w:p>
+    <w:p>
+      <w:pPr>
+        <w:shd w:fill="F0F0F0" w:val="clear"/>
+        <w:spacing w:before="0" w:after="0"/>
+        <w:ind w:left="360"/>
+      </w:pPr>
+      <w:r>
+        <w:rPr>
+          <w:rFonts w:ascii="Consolas" w:cs="Consolas" w:eastAsia="Consolas" w:hAnsi="Consolas"/>
+          <w:sz w:val="20"/>
+          <w:szCs w:val="20"/>
+        </w:rPr>
+        <w:t xml:space="preserve">}</w:t>
+      </w:r>
+    </w:p>
+    <w:p>
+      <w:pPr>
+        <w:spacing w:before="80" w:after="80"/>
+      </w:pPr>
+      <w:r>
+        <w:rPr>
+          <w:rFonts w:ascii="Arial" w:cs="Arial" w:eastAsia="Arial" w:hAnsi="Arial"/>
+          <w:b/>
+          <w:bCs/>
+          <w:sz w:val="22"/>
+          <w:szCs w:val="22"/>
+        </w:rPr>
+        <w:t xml:space="preserve">WHAT: </w:t>
+      </w:r>
+      <w:r>
+        <w:rPr>
+          <w:rFonts w:ascii="Arial" w:cs="Arial" w:eastAsia="Arial" w:hAnsi="Arial"/>
+          <w:sz w:val="22"/>
+          <w:szCs w:val="22"/>
+        </w:rPr>
+        <w:t xml:space="preserve">Print countdown, subtract 1 from count.</w:t>
+      </w:r>
+    </w:p>
+    <w:p>
+      <w:pPr>
+        <w:spacing w:before="80" w:after="80"/>
+      </w:pPr>
+      <w:r>
+        <w:rPr>
+          <w:rFonts w:ascii="Arial" w:cs="Arial" w:eastAsia="Arial" w:hAnsi="Arial"/>
+          <w:b/>
+          <w:bCs/>
+          <w:sz w:val="22"/>
+          <w:szCs w:val="22"/>
+        </w:rPr>
+        <w:t xml:space="preserve">WHY: </w:t>
+      </w:r>
+      <w:r>
+        <w:rPr>
+          <w:rFonts w:ascii="Arial" w:cs="Arial" w:eastAsia="Arial" w:hAnsi="Arial"/>
+          <w:sz w:val="22"/>
+          <w:szCs w:val="22"/>
+        </w:rPr>
+        <w:t xml:space="preserve">count-- is the most important line. Without it, count stays at 3 forever. Condition always true. Infinite loop. Program hangs. Ctrl+C to kill. #1 while loop mistake.</w:t>
+      </w:r>
+    </w:p>
+    <w:p>
+      <w:pPr>
+        <w:spacing w:before="80" w:after="80"/>
+      </w:pPr>
+      <w:r>
+        <w:rPr>
+          <w:rFonts w:ascii="Arial" w:cs="Arial" w:eastAsia="Arial" w:hAnsi="Arial"/>
+          <w:b/>
+          <w:bCs/>
+          <w:sz w:val="22"/>
+          <w:szCs w:val="22"/>
+        </w:rPr>
+        <w:t xml:space="preserve">HOW: </w:t>
+      </w:r>
+      <w:r>
+        <w:rPr>
+          <w:rFonts w:ascii="Arial" w:cs="Arial" w:eastAsia="Arial" w:hAnsi="Arial"/>
+          <w:sz w:val="22"/>
+          <w:szCs w:val="22"/>
+        </w:rPr>
+        <w:t xml:space="preserve">-- = subtract 1. Same as count = count - 1. Opposite of ++ from for. Page 39.</w:t>
+      </w:r>
+    </w:p>
+    <w:p>
+      <w:pPr>
+        <w:pBdr>
+          <w:bottom w:val="single" w:color="CCCCCC" w:sz="1"/>
+        </w:pBdr>
+        <w:spacing w:before="160" w:after="160"/>
+      </w:pPr>
+    </w:p>
+    <w:p>
+      <w:pPr>
+        <w:spacing w:before="200" w:after="80"/>
+      </w:pPr>
+      <w:r>
+        <w:rPr>
+          <w:rFonts w:ascii="Arial" w:cs="Arial" w:eastAsia="Arial" w:hAnsi="Arial"/>
+          <w:b/>
+          <w:bCs/>
+          <w:sz w:val="22"/>
+          <w:szCs w:val="22"/>
+        </w:rPr>
+        <w:t xml:space="preserve">LINE 17:</w:t>
+      </w:r>
+    </w:p>
+    <w:p>
+      <w:pPr>
+        <w:shd w:fill="F0F0F0" w:val="clear"/>
+        <w:spacing w:before="0" w:after="0"/>
+        <w:ind w:left="360"/>
+      </w:pPr>
+      <w:r>
+        <w:rPr>
+          <w:rFonts w:ascii="Consolas" w:cs="Consolas" w:eastAsia="Consolas" w:hAnsi="Consolas"/>
+          <w:sz w:val="20"/>
+          <w:szCs w:val="20"/>
+        </w:rPr>
+        <w:t xml:space="preserve">Console.WriteLine("Done.");</w:t>
+      </w:r>
+    </w:p>
+    <w:p>
+      <w:pPr>
+        <w:spacing w:before="80" w:after="80"/>
+      </w:pPr>
+      <w:r>
+        <w:rPr>
+          <w:rFonts w:ascii="Arial" w:cs="Arial" w:eastAsia="Arial" w:hAnsi="Arial"/>
+          <w:b/>
+          <w:bCs/>
+          <w:sz w:val="22"/>
+          <w:szCs w:val="22"/>
+        </w:rPr>
+        <w:t xml:space="preserve">WHAT: </w:t>
+      </w:r>
+      <w:r>
+        <w:rPr>
+          <w:rFonts w:ascii="Arial" w:cs="Arial" w:eastAsia="Arial" w:hAnsi="Arial"/>
+          <w:sz w:val="22"/>
+          <w:szCs w:val="22"/>
+        </w:rPr>
+        <w:t xml:space="preserve">Final message after all three loops finish.</w:t>
+      </w:r>
+    </w:p>
+    <w:p>
+      <w:pPr>
+        <w:spacing w:before="80" w:after="80"/>
+      </w:pPr>
+      <w:r>
+        <w:rPr>
+          <w:rFonts w:ascii="Arial" w:cs="Arial" w:eastAsia="Arial" w:hAnsi="Arial"/>
+          <w:b/>
+          <w:bCs/>
+          <w:sz w:val="22"/>
+          <w:szCs w:val="22"/>
+        </w:rPr>
+        <w:t xml:space="preserve">WHY: </w:t>
+      </w:r>
+      <w:r>
+        <w:rPr>
+          <w:rFonts w:ascii="Arial" w:cs="Arial" w:eastAsia="Arial" w:hAnsi="Arial"/>
+          <w:sz w:val="22"/>
+          <w:szCs w:val="22"/>
+        </w:rPr>
+        <w:t xml:space="preserve">Proves the program exited all loops and continued.</w:t>
+      </w:r>
+    </w:p>
+    <w:p>
+      <w:pPr>
+        <w:pBdr>
+          <w:bottom w:val="single" w:color="CCCCCC" w:sz="1"/>
+        </w:pBdr>
+        <w:spacing w:before="160" w:after="160"/>
+      </w:pPr>
+    </w:p>
+    <w:p>
+      <w:pPr>
+        <w:spacing w:before="200" w:after="80"/>
+      </w:pPr>
+      <w:r>
+        <w:rPr>
+          <w:rFonts w:ascii="Arial" w:cs="Arial" w:eastAsia="Arial" w:hAnsi="Arial"/>
+          <w:b/>
+          <w:bCs/>
+          <w:sz w:val="22"/>
+          <w:szCs w:val="22"/>
+        </w:rPr>
+        <w:t xml:space="preserve">LINE 18:</w:t>
+      </w:r>
+    </w:p>
+    <w:p>
+      <w:pPr>
+        <w:shd w:fill="F0F0F0" w:val="clear"/>
+        <w:spacing w:before="0" w:after="0"/>
+        <w:ind w:left="360"/>
+      </w:pPr>
+      <w:r>
+        <w:rPr>
+          <w:rFonts w:ascii="Consolas" w:cs="Consolas" w:eastAsia="Consolas" w:hAnsi="Consolas"/>
+          <w:sz w:val="20"/>
+          <w:szCs w:val="20"/>
+        </w:rPr>
+        <w:t xml:space="preserve">Console.ReadLine();</w:t>
+      </w:r>
+    </w:p>
+    <w:p>
+      <w:pPr>
+        <w:spacing w:before="80" w:after="80"/>
+      </w:pPr>
+      <w:r>
+        <w:rPr>
+          <w:rFonts w:ascii="Arial" w:cs="Arial" w:eastAsia="Arial" w:hAnsi="Arial"/>
+          <w:b/>
+          <w:bCs/>
+          <w:sz w:val="22"/>
+          <w:szCs w:val="22"/>
+        </w:rPr>
+        <w:t xml:space="preserve">WHAT: </w:t>
+      </w:r>
+      <w:r>
+        <w:rPr>
+          <w:rFonts w:ascii="Arial" w:cs="Arial" w:eastAsia="Arial" w:hAnsi="Arial"/>
+          <w:sz w:val="22"/>
+          <w:szCs w:val="22"/>
+        </w:rPr>
+        <w:t xml:space="preserve">Hold the window open.</w:t>
+      </w:r>
+    </w:p>
+    <w:p>
+      <w:pPr>
+        <w:spacing w:before="80" w:after="80"/>
+      </w:pPr>
+      <w:r>
+        <w:rPr>
+          <w:rFonts w:ascii="Arial" w:cs="Arial" w:eastAsia="Arial" w:hAnsi="Arial"/>
+          <w:b/>
+          <w:bCs/>
+          <w:sz w:val="22"/>
+          <w:szCs w:val="22"/>
+        </w:rPr>
+        <w:t xml:space="preserve">WHY: </w:t>
+      </w:r>
+      <w:r>
+        <w:rPr>
+          <w:rFonts w:ascii="Arial" w:cs="Arial" w:eastAsia="Arial" w:hAnsi="Arial"/>
+          <w:sz w:val="22"/>
+          <w:szCs w:val="22"/>
+        </w:rPr>
+        <w:t xml:space="preserve">Without it, window closes before you read. Goes LAST — after "Done.", not before.</w:t>
+      </w:r>
+    </w:p>
+    <w:p>
+      <w:pPr>
+        <w:pBdr>
+          <w:bottom w:val="single" w:color="CCCCCC" w:sz="1"/>
+        </w:pBdr>
+        <w:spacing w:before="160" w:after="160"/>
+      </w:pPr>
+    </w:p>
+    <w:p>
+      <w:pPr>
+        <w:spacing w:before="80" w:after="80"/>
+      </w:pPr>
+      <w:r>
+        <w:rPr>
+          <w:rFonts w:ascii="Arial" w:cs="Arial" w:eastAsia="Arial" w:hAnsi="Arial"/>
+          <w:b/>
+          <w:bCs/>
+          <w:sz w:val="22"/>
+          <w:szCs w:val="22"/>
+        </w:rPr>
+        <w:t xml:space="preserve">COMPLETED CODE (as written in session):</w:t>
+      </w:r>
+    </w:p>
+    <w:p>
+      <w:pPr>
+        <w:shd w:fill="F0F0F0" w:val="clear"/>
+        <w:spacing w:before="0" w:after="0"/>
+        <w:ind w:left="360"/>
+      </w:pPr>
+      <w:r>
+        <w:rPr>
+          <w:rFonts w:ascii="Consolas" w:cs="Consolas" w:eastAsia="Consolas" w:hAnsi="Consolas"/>
+          <w:sz w:val="20"/>
+          <w:szCs w:val="20"/>
+        </w:rPr>
+        <w:t xml:space="preserve">Console.WriteLine("=== LOOPS ===");</w:t>
+      </w:r>
+    </w:p>
+    <w:p>
+      <w:pPr>
+        <w:shd w:fill="F0F0F0" w:val="clear"/>
+        <w:spacing w:before="0" w:after="0"/>
+        <w:ind w:left="360"/>
+      </w:pPr>
+      <w:r>
+        <w:rPr>
+          <w:rFonts w:ascii="Consolas" w:cs="Consolas" w:eastAsia="Consolas" w:hAnsi="Consolas"/>
+          <w:sz w:val="20"/>
+          <w:szCs w:val="20"/>
+        </w:rPr>
+        <w:t xml:space="preserve">for (int i = 1; i &lt;= 5; i++)</w:t>
+      </w:r>
+    </w:p>
+    <w:p>
+      <w:pPr>
+        <w:shd w:fill="F0F0F0" w:val="clear"/>
+        <w:spacing w:before="0" w:after="0"/>
+        <w:ind w:left="360"/>
+      </w:pPr>
+      <w:r>
+        <w:rPr>
+          <w:rFonts w:ascii="Consolas" w:cs="Consolas" w:eastAsia="Consolas" w:hAnsi="Consolas"/>
+          <w:sz w:val="20"/>
+          <w:szCs w:val="20"/>
+        </w:rPr>
+        <w:t xml:space="preserve">{</w:t>
+      </w:r>
+    </w:p>
+    <w:p>
+      <w:pPr>
+        <w:shd w:fill="F0F0F0" w:val="clear"/>
+        <w:spacing w:before="0" w:after="0"/>
+        <w:ind w:left="360"/>
+      </w:pPr>
+      <w:r>
+        <w:rPr>
+          <w:rFonts w:ascii="Consolas" w:cs="Consolas" w:eastAsia="Consolas" w:hAnsi="Consolas"/>
+          <w:sz w:val="20"/>
+          <w:szCs w:val="20"/>
+        </w:rPr>
+        <w:t xml:space="preserve">    Console.WriteLine($" Count: {i}");</w:t>
+      </w:r>
+    </w:p>
+    <w:p>
+      <w:pPr>
+        <w:shd w:fill="F0F0F0" w:val="clear"/>
+        <w:spacing w:before="0" w:after="0"/>
+        <w:ind w:left="360"/>
+      </w:pPr>
+      <w:r>
+        <w:rPr>
+          <w:rFonts w:ascii="Consolas" w:cs="Consolas" w:eastAsia="Consolas" w:hAnsi="Consolas"/>
+          <w:sz w:val="20"/>
+          <w:szCs w:val="20"/>
+        </w:rPr>
+        <w:t xml:space="preserve">}</w:t>
+      </w:r>
+    </w:p>
+    <w:p>
+      <w:pPr>
+        <w:shd w:fill="F0F0F0" w:val="clear"/>
+        <w:spacing w:before="0" w:after="0"/>
+        <w:ind w:left="360"/>
+      </w:pPr>
+      <w:r>
+        <w:rPr>
+          <w:rFonts w:ascii="Consolas" w:cs="Consolas" w:eastAsia="Consolas" w:hAnsi="Consolas"/>
+          <w:sz w:val="20"/>
+          <w:szCs w:val="20"/>
+        </w:rPr>
+        <w:t xml:space="preserve">string[] goals = { "Pass TAFE", "Get Job", "Escape" };</w:t>
+      </w:r>
+    </w:p>
+    <w:p>
+      <w:pPr>
+        <w:shd w:fill="F0F0F0" w:val="clear"/>
+        <w:spacing w:before="0" w:after="0"/>
+        <w:ind w:left="360"/>
+      </w:pPr>
+      <w:r>
+        <w:rPr>
+          <w:rFonts w:ascii="Consolas" w:cs="Consolas" w:eastAsia="Consolas" w:hAnsi="Consolas"/>
+          <w:sz w:val="20"/>
+          <w:szCs w:val="20"/>
+        </w:rPr>
+        <w:t xml:space="preserve">foreach (string goal in goals)</w:t>
+      </w:r>
+    </w:p>
+    <w:p>
+      <w:pPr>
+        <w:shd w:fill="F0F0F0" w:val="clear"/>
+        <w:spacing w:before="0" w:after="0"/>
+        <w:ind w:left="360"/>
+      </w:pPr>
+      <w:r>
+        <w:rPr>
+          <w:rFonts w:ascii="Consolas" w:cs="Consolas" w:eastAsia="Consolas" w:hAnsi="Consolas"/>
+          <w:sz w:val="20"/>
+          <w:szCs w:val="20"/>
+        </w:rPr>
+        <w:t xml:space="preserve">{</w:t>
+      </w:r>
+    </w:p>
+    <w:p>
+      <w:pPr>
+        <w:shd w:fill="F0F0F0" w:val="clear"/>
+        <w:spacing w:before="0" w:after="0"/>
+        <w:ind w:left="360"/>
+      </w:pPr>
+      <w:r>
+        <w:rPr>
+          <w:rFonts w:ascii="Consolas" w:cs="Consolas" w:eastAsia="Consolas" w:hAnsi="Consolas"/>
+          <w:sz w:val="20"/>
+          <w:szCs w:val="20"/>
+        </w:rPr>
+        <w:t xml:space="preserve">    Console.WriteLine($"  &gt; {goal}");</w:t>
+      </w:r>
+    </w:p>
+    <w:p>
+      <w:pPr>
+        <w:shd w:fill="F0F0F0" w:val="clear"/>
+        <w:spacing w:before="0" w:after="0"/>
+        <w:ind w:left="360"/>
+      </w:pPr>
+      <w:r>
+        <w:rPr>
+          <w:rFonts w:ascii="Consolas" w:cs="Consolas" w:eastAsia="Consolas" w:hAnsi="Consolas"/>
+          <w:sz w:val="20"/>
+          <w:szCs w:val="20"/>
+        </w:rPr>
+        <w:t xml:space="preserve">}</w:t>
+      </w:r>
+    </w:p>
+    <w:p>
+      <w:pPr>
+        <w:shd w:fill="F0F0F0" w:val="clear"/>
+        <w:spacing w:before="0" w:after="0"/>
+        <w:ind w:left="360"/>
+      </w:pPr>
+      <w:r>
+        <w:rPr>
+          <w:rFonts w:ascii="Consolas" w:cs="Consolas" w:eastAsia="Consolas" w:hAnsi="Consolas"/>
+          <w:sz w:val="20"/>
+          <w:szCs w:val="20"/>
+        </w:rPr>
+        <w:t xml:space="preserve">int count = 3;</w:t>
+      </w:r>
+    </w:p>
+    <w:p>
+      <w:pPr>
+        <w:shd w:fill="F0F0F0" w:val="clear"/>
+        <w:spacing w:before="0" w:after="0"/>
+        <w:ind w:left="360"/>
+      </w:pPr>
+      <w:r>
+        <w:rPr>
+          <w:rFonts w:ascii="Consolas" w:cs="Consolas" w:eastAsia="Consolas" w:hAnsi="Consolas"/>
+          <w:sz w:val="20"/>
+          <w:szCs w:val="20"/>
+        </w:rPr>
+        <w:t xml:space="preserve">while (count &gt; 0)</w:t>
+      </w:r>
+    </w:p>
+    <w:p>
+      <w:pPr>
+        <w:shd w:fill="F0F0F0" w:val="clear"/>
+        <w:spacing w:before="0" w:after="0"/>
+        <w:ind w:left="360"/>
+      </w:pPr>
+      <w:r>
+        <w:rPr>
+          <w:rFonts w:ascii="Consolas" w:cs="Consolas" w:eastAsia="Consolas" w:hAnsi="Consolas"/>
+          <w:sz w:val="20"/>
+          <w:szCs w:val="20"/>
+        </w:rPr>
+        <w:t xml:space="preserve">{</w:t>
+      </w:r>
+    </w:p>
+    <w:p>
+      <w:pPr>
+        <w:shd w:fill="F0F0F0" w:val="clear"/>
+        <w:spacing w:before="0" w:after="0"/>
+        <w:ind w:left="360"/>
+      </w:pPr>
+      <w:r>
+        <w:rPr>
+          <w:rFonts w:ascii="Consolas" w:cs="Consolas" w:eastAsia="Consolas" w:hAnsi="Consolas"/>
+          <w:sz w:val="20"/>
+          <w:szCs w:val="20"/>
+        </w:rPr>
+        <w:t xml:space="preserve">    Console.WriteLine($"{count}...");</w:t>
+      </w:r>
+    </w:p>
+    <w:p>
+      <w:pPr>
+        <w:shd w:fill="F0F0F0" w:val="clear"/>
+        <w:spacing w:before="0" w:after="0"/>
+        <w:ind w:left="360"/>
+      </w:pPr>
+      <w:r>
+        <w:rPr>
+          <w:rFonts w:ascii="Consolas" w:cs="Consolas" w:eastAsia="Consolas" w:hAnsi="Consolas"/>
+          <w:sz w:val="20"/>
+          <w:szCs w:val="20"/>
+        </w:rPr>
+        <w:t xml:space="preserve">    count--;</w:t>
+      </w:r>
+    </w:p>
+    <w:p>
+      <w:pPr>
+        <w:shd w:fill="F0F0F0" w:val="clear"/>
+        <w:spacing w:before="0" w:after="0"/>
+        <w:ind w:left="360"/>
+      </w:pPr>
+      <w:r>
+        <w:rPr>
+          <w:rFonts w:ascii="Consolas" w:cs="Consolas" w:eastAsia="Consolas" w:hAnsi="Consolas"/>
+          <w:sz w:val="20"/>
+          <w:szCs w:val="20"/>
+        </w:rPr>
+        <w:t xml:space="preserve">}</w:t>
+      </w:r>
+    </w:p>
+    <w:p>
+      <w:pPr>
+        <w:shd w:fill="F0F0F0" w:val="clear"/>
+        <w:spacing w:before="0" w:after="0"/>
+        <w:ind w:left="360"/>
+      </w:pPr>
+      <w:r>
+        <w:rPr>
+          <w:rFonts w:ascii="Consolas" w:cs="Consolas" w:eastAsia="Consolas" w:hAnsi="Consolas"/>
+          <w:sz w:val="20"/>
+          <w:szCs w:val="20"/>
+        </w:rPr>
+        <w:t xml:space="preserve">Console.WriteLine("Done.");</w:t>
+      </w:r>
+    </w:p>
+    <w:p>
+      <w:pPr>
+        <w:shd w:fill="F0F0F0" w:val="clear"/>
+        <w:spacing w:before="0" w:after="0"/>
+        <w:ind w:left="360"/>
+      </w:pPr>
+      <w:r>
+        <w:rPr>
+          <w:rFonts w:ascii="Consolas" w:cs="Consolas" w:eastAsia="Consolas" w:hAnsi="Consolas"/>
+          <w:sz w:val="20"/>
+          <w:szCs w:val="20"/>
+        </w:rPr>
+        <w:t xml:space="preserve">Console.ReadLine();</w:t>
+      </w:r>
+    </w:p>
+    <w:p>
+      <w:pPr>
+        <w:pBdr>
+          <w:bottom w:val="single" w:color="CCCCCC" w:sz="1"/>
+        </w:pBdr>
+        <w:spacing w:before="160" w:after="160"/>
+      </w:pPr>
+    </w:p>
+    <w:p>
+      <w:pPr>
+        <w:spacing w:before="80" w:after="80"/>
+      </w:pPr>
+      <w:r>
+        <w:rPr>
+          <w:rFonts w:ascii="Arial" w:cs="Arial" w:eastAsia="Arial" w:hAnsi="Arial"/>
+          <w:b/>
+          <w:bCs/>
+          <w:sz w:val="22"/>
+          <w:szCs w:val="22"/>
+        </w:rPr>
+        <w:t xml:space="preserve">SESSION LOG:</w:t>
+      </w:r>
+    </w:p>
+    <w:p>
+      <w:pPr>
+        <w:spacing w:before="80" w:after="80"/>
+      </w:pPr>
+      <w:r>
+        <w:rPr>
+          <w:rFonts w:ascii="Arial" w:cs="Arial" w:eastAsia="Arial" w:hAnsi="Arial"/>
+          <w:sz w:val="22"/>
+          <w:szCs w:val="22"/>
+        </w:rPr>
+        <w:t xml:space="preserve">First attempt: Wrote a complex program mixing all previous exercise concepts. Got lost in the complexity. Scrapped it.</w:t>
+      </w:r>
+    </w:p>
+    <w:p>
+      <w:pPr>
+        <w:spacing w:before="80" w:after="80"/>
+      </w:pPr>
+      <w:r>
+        <w:rPr>
+          <w:rFonts w:ascii="Arial" w:cs="Arial" w:eastAsia="Arial" w:hAnsi="Arial"/>
+          <w:sz w:val="22"/>
+          <w:szCs w:val="22"/>
+        </w:rPr>
+        <w:t xml:space="preserve">Second attempt: Stripped back to pure loops — 18 lines, three loop types, no extra input. Clean on second submission.</w:t>
+      </w:r>
+    </w:p>
+    <w:p>
+      <w:pPr>
+        <w:spacing w:before="80" w:after="80"/>
+      </w:pPr>
+      <w:r>
+        <w:rPr>
+          <w:rFonts w:ascii="Arial" w:cs="Arial" w:eastAsia="Arial" w:hAnsi="Arial"/>
+          <w:sz w:val="22"/>
+          <w:szCs w:val="22"/>
+        </w:rPr>
+        <w:t xml:space="preserve">Bug caught: Console.ReadLine() was before Console.WriteLine("Done.") — flipped order so "Done." prints before the window holds.</w:t>
+      </w:r>
+    </w:p>
+    <w:p>
+      <w:pPr>
+        <w:pBdr>
+          <w:bottom w:val="single" w:color="CCCCCC" w:sz="1"/>
+        </w:pBdr>
+        <w:spacing w:before="160" w:after="160"/>
+      </w:pPr>
+    </w:p>
+    <w:p>
+      <w:pPr>
+        <w:spacing w:before="80" w:after="80"/>
+      </w:pPr>
+      <w:r>
+        <w:rPr>
+          <w:rFonts w:ascii="Arial" w:cs="Arial" w:eastAsia="Arial" w:hAnsi="Arial"/>
+          <w:b/>
+          <w:bCs/>
+          <w:sz w:val="22"/>
+          <w:szCs w:val="22"/>
+        </w:rPr>
+        <w:t xml:space="preserve">THE THREE LOOP TYPES (Page 40-41):</w:t>
+      </w:r>
+    </w:p>
+    <w:tbl>
+      <w:tblPr>
+        <w:tblW w:type="dxa" w:w="9360"/>
+        <w:tblBorders>
+          <w:top w:val="single" w:color="auto" w:sz="4"/>
+          <w:left w:val="single" w:color="auto" w:sz="4"/>
+          <w:bottom w:val="single" w:color="auto" w:sz="4"/>
+          <w:right w:val="single" w:color="auto" w:sz="4"/>
+          <w:insideH w:val="single" w:color="auto" w:sz="4"/>
+          <w:insideV w:val="single" w:color="auto" w:sz="4"/>
+        </w:tblBorders>
+      </w:tblPr>
+      <w:tblGrid>
+        <w:gridCol w:w="1500"/>
+        <w:gridCol w:w="3000"/>
+        <w:gridCol w:w="2500"/>
+        <w:gridCol w:w="2360"/>
+      </w:tblGrid>
+      <w:tr>
+        <w:tc>
+          <w:tcPr>
+            <w:tcW w:type="dxa" w:w="1500"/>
+            <w:tcBorders>
+              <w:top w:val="single" w:color="999999" w:sz="1"/>
+              <w:left w:val="single" w:color="999999" w:sz="1"/>
+              <w:bottom w:val="single" w:color="999999" w:sz="1"/>
+              <w:right w:val="single" w:color="999999" w:sz="1"/>
+            </w:tcBorders>
+            <w:shd w:fill="333333" w:val="clear"/>
+            <w:tcMar>
+              <w:top w:type="dxa" w:w="60"/>
+              <w:left w:type="dxa" w:w="100"/>
+              <w:bottom w:type="dxa" w:w="60"/>
+              <w:right w:type="dxa" w:w="100"/>
+            </w:tcMar>
+          </w:tcPr>
+          <w:p>
+            <w:r>
+              <w:rPr>
+                <w:rFonts w:ascii="Arial" w:cs="Arial" w:eastAsia="Arial" w:hAnsi="Arial"/>
+                <w:b/>
+                <w:bCs/>
+                <w:color w:val="FFFFFF"/>
+                <w:sz w:val="20"/>
+                <w:szCs w:val="20"/>
+              </w:rPr>
+              <w:t xml:space="preserve">Loop</w:t>
+            </w:r>
+          </w:p>
+        </w:tc>
+        <w:tc>
+          <w:tcPr>
+            <w:tcW w:type="dxa" w:w="3000"/>
+            <w:tcBorders>
+              <w:top w:val="single" w:color="999999" w:sz="1"/>
+              <w:left w:val="single" w:color="999999" w:sz="1"/>
+              <w:bottom w:val="single" w:color="999999" w:sz="1"/>
+              <w:right w:val="single" w:color="999999" w:sz="1"/>
+            </w:tcBorders>
+            <w:shd w:fill="333333" w:val="clear"/>
+            <w:tcMar>
+              <w:top w:type="dxa" w:w="60"/>
+              <w:left w:type="dxa" w:w="100"/>
+              <w:bottom w:type="dxa" w:w="60"/>
+              <w:right w:type="dxa" w:w="100"/>
+            </w:tcMar>
+          </w:tcPr>
+          <w:p>
+            <w:r>
+              <w:rPr>
+                <w:rFonts w:ascii="Arial" w:cs="Arial" w:eastAsia="Arial" w:hAnsi="Arial"/>
+                <w:b/>
+                <w:bCs/>
+                <w:color w:val="FFFFFF"/>
+                <w:sz w:val="20"/>
+                <w:szCs w:val="20"/>
+              </w:rPr>
+              <w:t xml:space="preserve">Use When</w:t>
+            </w:r>
+          </w:p>
+        </w:tc>
+        <w:tc>
+          <w:tcPr>
+            <w:tcW w:type="dxa" w:w="2500"/>
+            <w:tcBorders>
+              <w:top w:val="single" w:color="999999" w:sz="1"/>
+              <w:left w:val="single" w:color="999999" w:sz="1"/>
+              <w:bottom w:val="single" w:color="999999" w:sz="1"/>
+              <w:right w:val="single" w:color="999999" w:sz="1"/>
+            </w:tcBorders>
+            <w:shd w:fill="333333" w:val="clear"/>
+            <w:tcMar>
+              <w:top w:type="dxa" w:w="60"/>
+              <w:left w:type="dxa" w:w="100"/>
+              <w:bottom w:type="dxa" w:w="60"/>
+              <w:right w:type="dxa" w:w="100"/>
+            </w:tcMar>
+          </w:tcPr>
+          <w:p>
+            <w:r>
+              <w:rPr>
+                <w:rFonts w:ascii="Arial" w:cs="Arial" w:eastAsia="Arial" w:hAnsi="Arial"/>
+                <w:b/>
+                <w:bCs/>
+                <w:color w:val="FFFFFF"/>
+                <w:sz w:val="20"/>
+                <w:szCs w:val="20"/>
+              </w:rPr>
+              <w:t xml:space="preserve">You Control</w:t>
+            </w:r>
+          </w:p>
+        </w:tc>
+        <w:tc>
+          <w:tcPr>
+            <w:tcW w:type="dxa" w:w="2360"/>
+            <w:tcBorders>
+              <w:top w:val="single" w:color="999999" w:sz="1"/>
+              <w:left w:val="single" w:color="999999" w:sz="1"/>
+              <w:bottom w:val="single" w:color="999999" w:sz="1"/>
+              <w:right w:val="single" w:color="999999" w:sz="1"/>
+            </w:tcBorders>
+            <w:shd w:fill="333333" w:val="clear"/>
+            <w:tcMar>
+              <w:top w:type="dxa" w:w="60"/>
+              <w:left w:type="dxa" w:w="100"/>
+              <w:bottom w:type="dxa" w:w="60"/>
+              <w:right w:type="dxa" w:w="100"/>
+            </w:tcMar>
+          </w:tcPr>
+          <w:p>
+            <w:r>
+              <w:rPr>
+                <w:rFonts w:ascii="Arial" w:cs="Arial" w:eastAsia="Arial" w:hAnsi="Arial"/>
+                <w:b/>
+                <w:bCs/>
+                <w:color w:val="FFFFFF"/>
+                <w:sz w:val="20"/>
+                <w:szCs w:val="20"/>
+              </w:rPr>
+              <w:t xml:space="preserve">Workbook Says</w:t>
+            </w:r>
+          </w:p>
+        </w:tc>
+      </w:tr>
+      <w:tr>
+        <w:tc>
+          <w:tcPr>
+            <w:tcW w:type="dxa" w:w="1500"/>
+            <w:tcBorders>
+              <w:top w:val="single" w:color="999999" w:sz="1"/>
+              <w:left w:val="single" w:color="999999" w:sz="1"/>
+              <w:bottom w:val="single" w:color="999999" w:sz="1"/>
+              <w:right w:val="single" w:color="999999" w:sz="1"/>
+            </w:tcBorders>
+            <w:tcMar>
+              <w:top w:type="dxa" w:w="60"/>
+              <w:left w:type="dxa" w:w="100"/>
+              <w:bottom w:type="dxa" w:w="60"/>
+              <w:right w:type="dxa" w:w="100"/>
+            </w:tcMar>
+          </w:tcPr>
+          <w:p>
+            <w:r>
+              <w:rPr>
+                <w:rFonts w:ascii="Arial" w:cs="Arial" w:eastAsia="Arial" w:hAnsi="Arial"/>
+                <w:sz w:val="20"/>
+                <w:szCs w:val="20"/>
+              </w:rPr>
+              <w:t xml:space="preserve">for</w:t>
+            </w:r>
+          </w:p>
+        </w:tc>
+        <w:tc>
+          <w:tcPr>
+            <w:tcW w:type="dxa" w:w="3000"/>
+            <w:tcBorders>
+              <w:top w:val="single" w:color="999999" w:sz="1"/>
+              <w:left w:val="single" w:color="999999" w:sz="1"/>
+              <w:bottom w:val="single" w:color="999999" w:sz="1"/>
+              <w:right w:val="single" w:color="999999" w:sz="1"/>
+            </w:tcBorders>
+            <w:tcMar>
+              <w:top w:type="dxa" w:w="60"/>
+              <w:left w:type="dxa" w:w="100"/>
+              <w:bottom w:type="dxa" w:w="60"/>
+              <w:right w:type="dxa" w:w="100"/>
+            </w:tcMar>
+          </w:tcPr>
+          <w:p>
+            <w:r>
+              <w:rPr>
+                <w:rFonts w:ascii="Arial" w:cs="Arial" w:eastAsia="Arial" w:hAnsi="Arial"/>
+                <w:sz w:val="20"/>
+                <w:szCs w:val="20"/>
+              </w:rPr>
+              <w:t xml:space="preserve">You know EXACTLY how many times</w:t>
+            </w:r>
+          </w:p>
+        </w:tc>
+        <w:tc>
+          <w:tcPr>
+            <w:tcW w:type="dxa" w:w="2500"/>
+            <w:tcBorders>
+              <w:top w:val="single" w:color="999999" w:sz="1"/>
+              <w:left w:val="single" w:color="999999" w:sz="1"/>
+              <w:bottom w:val="single" w:color="999999" w:sz="1"/>
+              <w:right w:val="single" w:color="999999" w:sz="1"/>
+            </w:tcBorders>
+            <w:tcMar>
+              <w:top w:type="dxa" w:w="60"/>
+              <w:left w:type="dxa" w:w="100"/>
+              <w:bottom w:type="dxa" w:w="60"/>
+              <w:right w:type="dxa" w:w="100"/>
+            </w:tcMar>
+          </w:tcPr>
+          <w:p>
+            <w:r>
+              <w:rPr>
+                <w:rFonts w:ascii="Arial" w:cs="Arial" w:eastAsia="Arial" w:hAnsi="Arial"/>
+                <w:sz w:val="20"/>
+                <w:szCs w:val="20"/>
+              </w:rPr>
+              <w:t xml:space="preserve">Counter built into ()</w:t>
+            </w:r>
+          </w:p>
+        </w:tc>
+        <w:tc>
+          <w:tcPr>
+            <w:tcW w:type="dxa" w:w="2360"/>
+            <w:tcBorders>
+              <w:top w:val="single" w:color="999999" w:sz="1"/>
+              <w:left w:val="single" w:color="999999" w:sz="1"/>
+              <w:bottom w:val="single" w:color="999999" w:sz="1"/>
+              <w:right w:val="single" w:color="999999" w:sz="1"/>
+            </w:tcBorders>
+            <w:tcMar>
+              <w:top w:type="dxa" w:w="60"/>
+              <w:left w:type="dxa" w:w="100"/>
+              <w:bottom w:type="dxa" w:w="60"/>
+              <w:right w:type="dxa" w:w="100"/>
+            </w:tcMar>
+          </w:tcPr>
+          <w:p>
+            <w:r>
+              <w:rPr>
+                <w:rFonts w:ascii="Arial" w:cs="Arial" w:eastAsia="Arial" w:hAnsi="Arial"/>
+                <w:sz w:val="20"/>
+                <w:szCs w:val="20"/>
+              </w:rPr>
+              <w:t xml:space="preserve">"Loop with counter"</w:t>
+            </w:r>
+          </w:p>
+        </w:tc>
+      </w:tr>
+      <w:tr>
+        <w:tc>
+          <w:tcPr>
+            <w:tcW w:type="dxa" w:w="1500"/>
+            <w:tcBorders>
+              <w:top w:val="single" w:color="999999" w:sz="1"/>
+              <w:left w:val="single" w:color="999999" w:sz="1"/>
+              <w:bottom w:val="single" w:color="999999" w:sz="1"/>
+              <w:right w:val="single" w:color="999999" w:sz="1"/>
+            </w:tcBorders>
+            <w:tcMar>
+              <w:top w:type="dxa" w:w="60"/>
+              <w:left w:type="dxa" w:w="100"/>
+              <w:bottom w:type="dxa" w:w="60"/>
+              <w:right w:type="dxa" w:w="100"/>
+            </w:tcMar>
+          </w:tcPr>
+          <w:p>
+            <w:r>
+              <w:rPr>
+                <w:rFonts w:ascii="Arial" w:cs="Arial" w:eastAsia="Arial" w:hAnsi="Arial"/>
+                <w:sz w:val="20"/>
+                <w:szCs w:val="20"/>
+              </w:rPr>
+              <w:t xml:space="preserve">foreach</w:t>
+            </w:r>
+          </w:p>
+        </w:tc>
+        <w:tc>
+          <w:tcPr>
+            <w:tcW w:type="dxa" w:w="3000"/>
+            <w:tcBorders>
+              <w:top w:val="single" w:color="999999" w:sz="1"/>
+              <w:left w:val="single" w:color="999999" w:sz="1"/>
+              <w:bottom w:val="single" w:color="999999" w:sz="1"/>
+              <w:right w:val="single" w:color="999999" w:sz="1"/>
+            </w:tcBorders>
+            <w:tcMar>
+              <w:top w:type="dxa" w:w="60"/>
+              <w:left w:type="dxa" w:w="100"/>
+              <w:bottom w:type="dxa" w:w="60"/>
+              <w:right w:type="dxa" w:w="100"/>
+            </w:tcMar>
+          </w:tcPr>
+          <w:p>
+            <w:r>
+              <w:rPr>
+                <w:rFonts w:ascii="Arial" w:cs="Arial" w:eastAsia="Arial" w:hAnsi="Arial"/>
+                <w:sz w:val="20"/>
+                <w:szCs w:val="20"/>
+              </w:rPr>
+              <w:t xml:space="preserve">You want EVERY item in a collection</w:t>
+            </w:r>
+          </w:p>
+        </w:tc>
+        <w:tc>
+          <w:tcPr>
+            <w:tcW w:type="dxa" w:w="2500"/>
+            <w:tcBorders>
+              <w:top w:val="single" w:color="999999" w:sz="1"/>
+              <w:left w:val="single" w:color="999999" w:sz="1"/>
+              <w:bottom w:val="single" w:color="999999" w:sz="1"/>
+              <w:right w:val="single" w:color="999999" w:sz="1"/>
+            </w:tcBorders>
+            <w:tcMar>
+              <w:top w:type="dxa" w:w="60"/>
+              <w:left w:type="dxa" w:w="100"/>
+              <w:bottom w:type="dxa" w:w="60"/>
+              <w:right w:type="dxa" w:w="100"/>
+            </w:tcMar>
+          </w:tcPr>
+          <w:p>
+            <w:r>
+              <w:rPr>
+                <w:rFonts w:ascii="Arial" w:cs="Arial" w:eastAsia="Arial" w:hAnsi="Arial"/>
+                <w:sz w:val="20"/>
+                <w:szCs w:val="20"/>
+              </w:rPr>
+              <w:t xml:space="preserve">Nothing — it handles it</w:t>
+            </w:r>
+          </w:p>
+        </w:tc>
+        <w:tc>
+          <w:tcPr>
+            <w:tcW w:type="dxa" w:w="2360"/>
+            <w:tcBorders>
+              <w:top w:val="single" w:color="999999" w:sz="1"/>
+              <w:left w:val="single" w:color="999999" w:sz="1"/>
+              <w:bottom w:val="single" w:color="999999" w:sz="1"/>
+              <w:right w:val="single" w:color="999999" w:sz="1"/>
+            </w:tcBorders>
+            <w:tcMar>
+              <w:top w:type="dxa" w:w="60"/>
+              <w:left w:type="dxa" w:w="100"/>
+              <w:bottom w:type="dxa" w:w="60"/>
+              <w:right w:type="dxa" w:w="100"/>
+            </w:tcMar>
+          </w:tcPr>
+          <w:p>
+            <w:r>
+              <w:rPr>
+                <w:rFonts w:ascii="Arial" w:cs="Arial" w:eastAsia="Arial" w:hAnsi="Arial"/>
+                <w:sz w:val="20"/>
+                <w:szCs w:val="20"/>
+              </w:rPr>
+              <w:t xml:space="preserve">"No counter – just gives you each item"</w:t>
+            </w:r>
+          </w:p>
+        </w:tc>
+      </w:tr>
+      <w:tr>
+        <w:tc>
+          <w:tcPr>
+            <w:tcW w:type="dxa" w:w="1500"/>
+            <w:tcBorders>
+              <w:top w:val="single" w:color="999999" w:sz="1"/>
+              <w:left w:val="single" w:color="999999" w:sz="1"/>
+              <w:bottom w:val="single" w:color="999999" w:sz="1"/>
+              <w:right w:val="single" w:color="999999" w:sz="1"/>
+            </w:tcBorders>
+            <w:tcMar>
+              <w:top w:type="dxa" w:w="60"/>
+              <w:left w:type="dxa" w:w="100"/>
+              <w:bottom w:type="dxa" w:w="60"/>
+              <w:right w:type="dxa" w:w="100"/>
+            </w:tcMar>
+          </w:tcPr>
+          <w:p>
+            <w:r>
+              <w:rPr>
+                <w:rFonts w:ascii="Arial" w:cs="Arial" w:eastAsia="Arial" w:hAnsi="Arial"/>
+                <w:sz w:val="20"/>
+                <w:szCs w:val="20"/>
+              </w:rPr>
+              <w:t xml:space="preserve">while</w:t>
+            </w:r>
+          </w:p>
+        </w:tc>
+        <w:tc>
+          <w:tcPr>
+            <w:tcW w:type="dxa" w:w="3000"/>
+            <w:tcBorders>
+              <w:top w:val="single" w:color="999999" w:sz="1"/>
+              <w:left w:val="single" w:color="999999" w:sz="1"/>
+              <w:bottom w:val="single" w:color="999999" w:sz="1"/>
+              <w:right w:val="single" w:color="999999" w:sz="1"/>
+            </w:tcBorders>
+            <w:tcMar>
+              <w:top w:type="dxa" w:w="60"/>
+              <w:left w:type="dxa" w:w="100"/>
+              <w:bottom w:type="dxa" w:w="60"/>
+              <w:right w:type="dxa" w:w="100"/>
+            </w:tcMar>
+          </w:tcPr>
+          <w:p>
+            <w:r>
+              <w:rPr>
+                <w:rFonts w:ascii="Arial" w:cs="Arial" w:eastAsia="Arial" w:hAnsi="Arial"/>
+                <w:sz w:val="20"/>
+                <w:szCs w:val="20"/>
+              </w:rPr>
+              <w:t xml:space="preserve">You DON'T know how many times</w:t>
+            </w:r>
+          </w:p>
+        </w:tc>
+        <w:tc>
+          <w:tcPr>
+            <w:tcW w:type="dxa" w:w="2500"/>
+            <w:tcBorders>
+              <w:top w:val="single" w:color="999999" w:sz="1"/>
+              <w:left w:val="single" w:color="999999" w:sz="1"/>
+              <w:bottom w:val="single" w:color="999999" w:sz="1"/>
+              <w:right w:val="single" w:color="999999" w:sz="1"/>
+            </w:tcBorders>
+            <w:tcMar>
+              <w:top w:type="dxa" w:w="60"/>
+              <w:left w:type="dxa" w:w="100"/>
+              <w:bottom w:type="dxa" w:w="60"/>
+              <w:right w:type="dxa" w:w="100"/>
+            </w:tcMar>
+          </w:tcPr>
+          <w:p>
+            <w:r>
+              <w:rPr>
+                <w:rFonts w:ascii="Arial" w:cs="Arial" w:eastAsia="Arial" w:hAnsi="Arial"/>
+                <w:sz w:val="20"/>
+                <w:szCs w:val="20"/>
+              </w:rPr>
+              <w:t xml:space="preserve">The counter MANUALLY with ++ or --</w:t>
+            </w:r>
+          </w:p>
+        </w:tc>
+        <w:tc>
+          <w:tcPr>
+            <w:tcW w:type="dxa" w:w="2360"/>
+            <w:tcBorders>
+              <w:top w:val="single" w:color="999999" w:sz="1"/>
+              <w:left w:val="single" w:color="999999" w:sz="1"/>
+              <w:bottom w:val="single" w:color="999999" w:sz="1"/>
+              <w:right w:val="single" w:color="999999" w:sz="1"/>
+            </w:tcBorders>
+            <w:tcMar>
+              <w:top w:type="dxa" w:w="60"/>
+              <w:left w:type="dxa" w:w="100"/>
+              <w:bottom w:type="dxa" w:w="60"/>
+              <w:right w:type="dxa" w:w="100"/>
+            </w:tcMar>
+          </w:tcPr>
+          <w:p>
+            <w:r>
+              <w:rPr>
+                <w:rFonts w:ascii="Arial" w:cs="Arial" w:eastAsia="Arial" w:hAnsi="Arial"/>
+                <w:sz w:val="20"/>
+                <w:szCs w:val="20"/>
+              </w:rPr>
+              <w:t xml:space="preserve">"Loop while true. Careful: infinite loop"</w:t>
+            </w:r>
+          </w:p>
+        </w:tc>
+      </w:tr>
+    </w:tbl>
     <w:p>
       <w:pPr>
         <w:pBdr>
@@ -5598,7 +6777,7 @@
                 <w:sz w:val="20"/>
                 <w:szCs w:val="20"/>
               </w:rPr>
-              <w:t xml:space="preserve">Console.ReadLine() into string</w:t>
+              <w:t xml:space="preserve">Console.WriteLine()</w:t>
             </w:r>
           </w:p>
         </w:tc>
@@ -5652,7 +6831,7 @@
                 <w:sz w:val="20"/>
                 <w:szCs w:val="20"/>
               </w:rPr>
-              <w:t xml:space="preserve">21</w:t>
+              <w:t xml:space="preserve">38</w:t>
             </w:r>
           </w:p>
         </w:tc>
@@ -5735,7 +6914,7 @@
                 <w:sz w:val="20"/>
                 <w:szCs w:val="20"/>
               </w:rPr>
-              <w:t xml:space="preserve">22-23</w:t>
+              <w:t xml:space="preserve">38</w:t>
             </w:r>
           </w:p>
         </w:tc>
@@ -5764,173 +6943,7 @@
                 <w:sz w:val="20"/>
                 <w:szCs w:val="20"/>
               </w:rPr>
-              <w:t xml:space="preserve">string, int types</w:t>
-            </w:r>
-          </w:p>
-        </w:tc>
-        <w:tc>
-          <w:tcPr>
-            <w:tcW w:type="dxa" w:w="2000"/>
-            <w:tcBorders>
-              <w:top w:val="single" w:color="999999" w:sz="1"/>
-              <w:left w:val="single" w:color="999999" w:sz="1"/>
-              <w:bottom w:val="single" w:color="999999" w:sz="1"/>
-              <w:right w:val="single" w:color="999999" w:sz="1"/>
-            </w:tcBorders>
-            <w:tcMar>
-              <w:top w:type="dxa" w:w="60"/>
-              <w:left w:type="dxa" w:w="100"/>
-              <w:bottom w:type="dxa" w:w="60"/>
-              <w:right w:type="dxa" w:w="100"/>
-            </w:tcMar>
-          </w:tcPr>
-          <w:p>
-            <w:r>
-              <w:rPr>
-                <w:rFonts w:ascii="Arial" w:cs="Arial" w:eastAsia="Arial" w:hAnsi="Arial"/>
-                <w:sz w:val="20"/>
-                <w:szCs w:val="20"/>
-              </w:rPr>
-              <w:t xml:space="preserve">Ex2</w:t>
-            </w:r>
-          </w:p>
-        </w:tc>
-        <w:tc>
-          <w:tcPr>
-            <w:tcW w:type="dxa" w:w="2360"/>
-            <w:tcBorders>
-              <w:top w:val="single" w:color="999999" w:sz="1"/>
-              <w:left w:val="single" w:color="999999" w:sz="1"/>
-              <w:bottom w:val="single" w:color="999999" w:sz="1"/>
-              <w:right w:val="single" w:color="999999" w:sz="1"/>
-            </w:tcBorders>
-            <w:tcMar>
-              <w:top w:type="dxa" w:w="60"/>
-              <w:left w:type="dxa" w:w="100"/>
-              <w:bottom w:type="dxa" w:w="60"/>
-              <w:right w:type="dxa" w:w="100"/>
-            </w:tcMar>
-          </w:tcPr>
-          <w:p>
-            <w:r>
-              <w:rPr>
-                <w:rFonts w:ascii="Arial" w:cs="Arial" w:eastAsia="Arial" w:hAnsi="Arial"/>
-                <w:sz w:val="20"/>
-                <w:szCs w:val="20"/>
-              </w:rPr>
-              <w:t xml:space="preserve">22</w:t>
-            </w:r>
-          </w:p>
-        </w:tc>
-      </w:tr>
-      <w:tr>
-        <w:tc>
-          <w:tcPr>
-            <w:tcW w:type="dxa" w:w="5000"/>
-            <w:tcBorders>
-              <w:top w:val="single" w:color="999999" w:sz="1"/>
-              <w:left w:val="single" w:color="999999" w:sz="1"/>
-              <w:bottom w:val="single" w:color="999999" w:sz="1"/>
-              <w:right w:val="single" w:color="999999" w:sz="1"/>
-            </w:tcBorders>
-            <w:tcMar>
-              <w:top w:type="dxa" w:w="60"/>
-              <w:left w:type="dxa" w:w="100"/>
-              <w:bottom w:type="dxa" w:w="60"/>
-              <w:right w:type="dxa" w:w="100"/>
-            </w:tcMar>
-          </w:tcPr>
-          <w:p>
-            <w:r>
-              <w:rPr>
-                <w:rFonts w:ascii="Arial" w:cs="Arial" w:eastAsia="Arial" w:hAnsi="Arial"/>
-                <w:sz w:val="20"/>
-                <w:szCs w:val="20"/>
-              </w:rPr>
-              <w:t xml:space="preserve">int.Parse(Console.ReadLine())</w:t>
-            </w:r>
-          </w:p>
-        </w:tc>
-        <w:tc>
-          <w:tcPr>
-            <w:tcW w:type="dxa" w:w="2000"/>
-            <w:tcBorders>
-              <w:top w:val="single" w:color="999999" w:sz="1"/>
-              <w:left w:val="single" w:color="999999" w:sz="1"/>
-              <w:bottom w:val="single" w:color="999999" w:sz="1"/>
-              <w:right w:val="single" w:color="999999" w:sz="1"/>
-            </w:tcBorders>
-            <w:tcMar>
-              <w:top w:type="dxa" w:w="60"/>
-              <w:left w:type="dxa" w:w="100"/>
-              <w:bottom w:type="dxa" w:w="60"/>
-              <w:right w:type="dxa" w:w="100"/>
-            </w:tcMar>
-          </w:tcPr>
-          <w:p>
-            <w:r>
-              <w:rPr>
-                <w:rFonts w:ascii="Arial" w:cs="Arial" w:eastAsia="Arial" w:hAnsi="Arial"/>
-                <w:sz w:val="20"/>
-                <w:szCs w:val="20"/>
-              </w:rPr>
-              <w:t xml:space="preserve">Ex3</w:t>
-            </w:r>
-          </w:p>
-        </w:tc>
-        <w:tc>
-          <w:tcPr>
-            <w:tcW w:type="dxa" w:w="2360"/>
-            <w:tcBorders>
-              <w:top w:val="single" w:color="999999" w:sz="1"/>
-              <w:left w:val="single" w:color="999999" w:sz="1"/>
-              <w:bottom w:val="single" w:color="999999" w:sz="1"/>
-              <w:right w:val="single" w:color="999999" w:sz="1"/>
-            </w:tcBorders>
-            <w:tcMar>
-              <w:top w:type="dxa" w:w="60"/>
-              <w:left w:type="dxa" w:w="100"/>
-              <w:bottom w:type="dxa" w:w="60"/>
-              <w:right w:type="dxa" w:w="100"/>
-            </w:tcMar>
-          </w:tcPr>
-          <w:p>
-            <w:r>
-              <w:rPr>
-                <w:rFonts w:ascii="Arial" w:cs="Arial" w:eastAsia="Arial" w:hAnsi="Arial"/>
-                <w:sz w:val="20"/>
-                <w:szCs w:val="20"/>
-              </w:rPr>
-              <w:t xml:space="preserve">35</w:t>
-            </w:r>
-          </w:p>
-        </w:tc>
-      </w:tr>
-      <w:tr>
-        <w:tc>
-          <w:tcPr>
-            <w:tcW w:type="dxa" w:w="5000"/>
-            <w:tcBorders>
-              <w:top w:val="single" w:color="999999" w:sz="1"/>
-              <w:left w:val="single" w:color="999999" w:sz="1"/>
-              <w:bottom w:val="single" w:color="999999" w:sz="1"/>
-              <w:right w:val="single" w:color="999999" w:sz="1"/>
-            </w:tcBorders>
-            <w:tcMar>
-              <w:top w:type="dxa" w:w="60"/>
-              <w:left w:type="dxa" w:w="100"/>
-              <w:bottom w:type="dxa" w:w="60"/>
-              <w:right w:type="dxa" w:w="100"/>
-            </w:tcMar>
-          </w:tcPr>
-          <w:p>
-            <w:r>
-              <w:rPr>
-                <w:rFonts w:ascii="Arial" w:cs="Arial" w:eastAsia="Arial" w:hAnsi="Arial"/>
-                <w:sz w:val="20"/>
-                <w:szCs w:val="20"/>
-              </w:rPr>
-              <w:t xml:space="preserve">string[], int[] parallel arrays</w:t>
+              <w:t xml:space="preserve">string[] arrays</w:t>
             </w:r>
           </w:p>
         </w:tc>
@@ -5984,7 +6997,7 @@
                 <w:sz w:val="20"/>
                 <w:szCs w:val="20"/>
               </w:rPr>
-              <w:t xml:space="preserve">24-25</w:t>
+              <w:t xml:space="preserve">39</w:t>
             </w:r>
           </w:p>
         </w:tc>
@@ -6013,7 +7026,7 @@
                 <w:sz w:val="20"/>
                 <w:szCs w:val="20"/>
               </w:rPr>
-              <w:t xml:space="preserve">for loop with .Length</w:t>
+              <w:t xml:space="preserve">for loop</w:t>
             </w:r>
           </w:p>
         </w:tc>
@@ -6067,7 +7080,7 @@
                 <w:sz w:val="20"/>
                 <w:szCs w:val="20"/>
               </w:rPr>
-              <w:t xml:space="preserve">25</w:t>
+              <w:t xml:space="preserve">40</w:t>
             </w:r>
           </w:p>
         </w:tc>
@@ -6154,7 +7167,7 @@
                 <w:sz w:val="20"/>
                 <w:szCs w:val="20"/>
               </w:rPr>
-              <w:t xml:space="preserve">25-26</w:t>
+              <w:t xml:space="preserve">41</w:t>
             </w:r>
           </w:p>
         </w:tc>
@@ -6185,7 +7198,7 @@
                 <w:sz w:val="20"/>
                 <w:szCs w:val="20"/>
               </w:rPr>
-              <w:t xml:space="preserve">while loop with !=</w:t>
+              <w:t xml:space="preserve">while loop</w:t>
             </w:r>
           </w:p>
         </w:tc>
@@ -6241,7 +7254,94 @@
                 <w:sz w:val="20"/>
                 <w:szCs w:val="20"/>
               </w:rPr>
-              <w:t xml:space="preserve">26</w:t>
+              <w:t xml:space="preserve">41</w:t>
+            </w:r>
+          </w:p>
+        </w:tc>
+      </w:tr>
+      <w:tr>
+        <w:tc>
+          <w:tcPr>
+            <w:tcW w:type="dxa" w:w="5000"/>
+            <w:tcBorders>
+              <w:top w:val="single" w:color="999999" w:sz="1"/>
+              <w:left w:val="single" w:color="999999" w:sz="1"/>
+              <w:bottom w:val="single" w:color="999999" w:sz="1"/>
+              <w:right w:val="single" w:color="999999" w:sz="1"/>
+            </w:tcBorders>
+            <w:tcMar>
+              <w:top w:type="dxa" w:w="60"/>
+              <w:left w:type="dxa" w:w="100"/>
+              <w:bottom w:type="dxa" w:w="60"/>
+              <w:right w:type="dxa" w:w="100"/>
+            </w:tcMar>
+          </w:tcPr>
+          <w:p>
+            <w:r>
+              <w:rPr>
+                <w:rFonts w:ascii="Arial" w:cs="Arial" w:eastAsia="Arial" w:hAnsi="Arial"/>
+                <w:b/>
+                <w:bCs/>
+                <w:sz w:val="20"/>
+                <w:szCs w:val="20"/>
+              </w:rPr>
+              <w:t xml:space="preserve">-- decrement</w:t>
+            </w:r>
+          </w:p>
+        </w:tc>
+        <w:tc>
+          <w:tcPr>
+            <w:tcW w:type="dxa" w:w="2000"/>
+            <w:tcBorders>
+              <w:top w:val="single" w:color="999999" w:sz="1"/>
+              <w:left w:val="single" w:color="999999" w:sz="1"/>
+              <w:bottom w:val="single" w:color="999999" w:sz="1"/>
+              <w:right w:val="single" w:color="999999" w:sz="1"/>
+            </w:tcBorders>
+            <w:tcMar>
+              <w:top w:type="dxa" w:w="60"/>
+              <w:left w:type="dxa" w:w="100"/>
+              <w:bottom w:type="dxa" w:w="60"/>
+              <w:right w:type="dxa" w:w="100"/>
+            </w:tcMar>
+          </w:tcPr>
+          <w:p>
+            <w:r>
+              <w:rPr>
+                <w:rFonts w:ascii="Arial" w:cs="Arial" w:eastAsia="Arial" w:hAnsi="Arial"/>
+                <w:b/>
+                <w:bCs/>
+                <w:sz w:val="20"/>
+                <w:szCs w:val="20"/>
+              </w:rPr>
+              <w:t xml:space="preserve">NEW</w:t>
+            </w:r>
+          </w:p>
+        </w:tc>
+        <w:tc>
+          <w:tcPr>
+            <w:tcW w:type="dxa" w:w="2360"/>
+            <w:tcBorders>
+              <w:top w:val="single" w:color="999999" w:sz="1"/>
+              <w:left w:val="single" w:color="999999" w:sz="1"/>
+              <w:bottom w:val="single" w:color="999999" w:sz="1"/>
+              <w:right w:val="single" w:color="999999" w:sz="1"/>
+            </w:tcBorders>
+            <w:tcMar>
+              <w:top w:type="dxa" w:w="60"/>
+              <w:left w:type="dxa" w:w="100"/>
+              <w:bottom w:type="dxa" w:w="60"/>
+              <w:right w:type="dxa" w:w="100"/>
+            </w:tcMar>
+          </w:tcPr>
+          <w:p>
+            <w:r>
+              <w:rPr>
+                <w:rFonts w:ascii="Arial" w:cs="Arial" w:eastAsia="Arial" w:hAnsi="Arial"/>
+                <w:sz w:val="20"/>
+                <w:szCs w:val="20"/>
+              </w:rPr>
+              <w:t xml:space="preserve">39</w:t>
             </w:r>
           </w:p>
         </w:tc>
@@ -6260,7 +7360,7 @@
           <w:sz w:val="22"/>
           <w:szCs w:val="22"/>
         </w:rPr>
-        <w:t xml:space="preserve">TOTAL: ~30 lines. Skills unlocked: foreach, while, != operator. All previous skills reinforced.</w:t>
+        <w:t xml:space="preserve">TOTAL: 18 lines. Skills unlocked: foreach, while, decrement. ✅ COMPLETE.</w:t>
       </w:r>
     </w:p>
     <w:p>
@@ -14928,7 +16028,7 @@
                 <w:sz w:val="20"/>
                 <w:szCs w:val="20"/>
               </w:rPr>
-              <w:t xml:space="preserve">⬜ IN PROGRESS</w:t>
+              <w:t xml:space="preserve">✅ DONE</w:t>
             </w:r>
           </w:p>
         </w:tc>
@@ -14955,7 +16055,7 @@
                 <w:sz w:val="20"/>
                 <w:szCs w:val="20"/>
               </w:rPr>
-              <w:t xml:space="preserve">foreach, while, !=</w:t>
+              <w:t xml:space="preserve">for, foreach, while, -- decrement</w:t>
             </w:r>
           </w:p>
         </w:tc>

</xml_diff>

<commit_message>
Ex6 File I/O completed — live doc updated with session code, 3 attempts logged
</commit_message>
<xml_diff>
--- a/EXERCISE_BOOK.docx
+++ b/EXERCISE_BOOK.docx
@@ -7381,7 +7381,7 @@
           <w:sz w:val="28"/>
           <w:szCs w:val="28"/>
         </w:rPr>
-        <w:t xml:space="preserve">EXERCISE 6 — FILE I/O (CUMULATIVE)</w:t>
+        <w:t xml:space="preserve">EXERCISE 6 — FILE I/O</w:t>
       </w:r>
     </w:p>
     <w:p>
@@ -7404,7 +7404,7 @@
           <w:sz w:val="22"/>
           <w:szCs w:val="22"/>
         </w:rPr>
-        <w:t xml:space="preserve">Part 1B Section 6 | </w:t>
+        <w:t xml:space="preserve">Table 12 | </w:t>
       </w:r>
       <w:r>
         <w:rPr>
@@ -7422,7 +7422,7 @@
           <w:sz w:val="22"/>
           <w:szCs w:val="22"/>
         </w:rPr>
-        <w:t xml:space="preserve">26-27</w:t>
+        <w:t xml:space="preserve">42-43</w:t>
       </w:r>
     </w:p>
     <w:p>
@@ -7445,7 +7445,7 @@
           <w:sz w:val="22"/>
           <w:szCs w:val="22"/>
         </w:rPr>
-        <w:t xml:space="preserve">File.WriteAllLines(), File.ReadAllLines(), @"" literal paths</w:t>
+        <w:t xml:space="preserve">File.WriteAllLines(), File.ReadAllLines(), @"" verbatim strings</w:t>
       </w:r>
     </w:p>
     <w:p>
@@ -7468,7 +7468,7 @@
           <w:sz w:val="22"/>
           <w:szCs w:val="22"/>
         </w:rPr>
-        <w:t xml:space="preserve">Ex1-5 (all previous)</w:t>
+        <w:t xml:space="preserve">Ex1 (interpolation), Ex4 (arrays, for loop), Ex5 (foreach)</w:t>
       </w:r>
     </w:p>
     <w:p>
@@ -7491,37 +7491,22 @@
           <w:sz w:val="22"/>
           <w:szCs w:val="22"/>
         </w:rPr>
-        <w:t xml:space="preserve">LINES 1-2: Callsign input</w:t>
-      </w:r>
-    </w:p>
-    <w:p>
-      <w:pPr>
-        <w:shd w:fill="F0F0F0" w:val="clear"/>
-        <w:spacing w:before="0" w:after="0"/>
-        <w:ind w:left="360"/>
-      </w:pPr>
-      <w:r>
-        <w:rPr>
-          <w:rFonts w:ascii="Consolas" w:cs="Consolas" w:eastAsia="Consolas" w:hAnsi="Consolas"/>
-          <w:sz w:val="20"/>
-          <w:szCs w:val="20"/>
-        </w:rPr>
-        <w:t xml:space="preserve">Console.WriteLine("What's your callsign?");</w:t>
-      </w:r>
-    </w:p>
-    <w:p>
-      <w:pPr>
-        <w:shd w:fill="F0F0F0" w:val="clear"/>
-        <w:spacing w:before="0" w:after="0"/>
-        <w:ind w:left="360"/>
-      </w:pPr>
-      <w:r>
-        <w:rPr>
-          <w:rFonts w:ascii="Consolas" w:cs="Consolas" w:eastAsia="Consolas" w:hAnsi="Consolas"/>
-          <w:sz w:val="20"/>
-          <w:szCs w:val="20"/>
-        </w:rPr>
-        <w:t xml:space="preserve">string callsign = Console.ReadLine();</w:t>
+        <w:t xml:space="preserve">LINE 1:</w:t>
+      </w:r>
+    </w:p>
+    <w:p>
+      <w:pPr>
+        <w:shd w:fill="F0F0F0" w:val="clear"/>
+        <w:spacing w:before="0" w:after="0"/>
+        <w:ind w:left="360"/>
+      </w:pPr>
+      <w:r>
+        <w:rPr>
+          <w:rFonts w:ascii="Consolas" w:cs="Consolas" w:eastAsia="Consolas" w:hAnsi="Consolas"/>
+          <w:sz w:val="20"/>
+          <w:szCs w:val="20"/>
+        </w:rPr>
+        <w:t xml:space="preserve">string[] goals = { "Pass TAFE", "Get Job", "Escape", "Legion" };</w:t>
       </w:r>
     </w:p>
     <w:p>
@@ -7544,7 +7529,7 @@
           <w:sz w:val="22"/>
           <w:szCs w:val="22"/>
         </w:rPr>
-        <w:t xml:space="preserve">Ask for name.</w:t>
+        <w:t xml:space="preserve">Create a string array with 4 items.</w:t>
       </w:r>
     </w:p>
     <w:p>
@@ -7567,7 +7552,7 @@
           <w:sz w:val="22"/>
           <w:szCs w:val="22"/>
         </w:rPr>
-        <w:t xml:space="preserve">Ex1 revision. Name used in output.</w:t>
+        <w:t xml:space="preserve">This array is what you're going to save to a file. Arrays from Ex4.</w:t>
       </w:r>
     </w:p>
     <w:p>
@@ -7590,7 +7575,7 @@
           <w:sz w:val="22"/>
           <w:szCs w:val="22"/>
         </w:rPr>
-        <w:t xml:space="preserve">Page 21.</w:t>
+        <w:t xml:space="preserve">string[] = array of strings. { } fills it. Page 39.</w:t>
       </w:r>
     </w:p>
     <w:p>
@@ -7613,22 +7598,22 @@
           <w:sz w:val="22"/>
           <w:szCs w:val="22"/>
         </w:rPr>
-        <w:t xml:space="preserve">LINE 3: Array declaration</w:t>
-      </w:r>
-    </w:p>
-    <w:p>
-      <w:pPr>
-        <w:shd w:fill="F0F0F0" w:val="clear"/>
-        <w:spacing w:before="0" w:after="0"/>
-        <w:ind w:left="360"/>
-      </w:pPr>
-      <w:r>
-        <w:rPr>
-          <w:rFonts w:ascii="Consolas" w:cs="Consolas" w:eastAsia="Consolas" w:hAnsi="Consolas"/>
-          <w:sz w:val="20"/>
-          <w:szCs w:val="20"/>
-        </w:rPr>
-        <w:t xml:space="preserve">string[] missions = { "Pass TAFE", "Get a job", "Get the fuck out", "Legion" };</w:t>
+        <w:t xml:space="preserve">LINE 2:</w:t>
+      </w:r>
+    </w:p>
+    <w:p>
+      <w:pPr>
+        <w:shd w:fill="F0F0F0" w:val="clear"/>
+        <w:spacing w:before="0" w:after="0"/>
+        <w:ind w:left="360"/>
+      </w:pPr>
+      <w:r>
+        <w:rPr>
+          <w:rFonts w:ascii="Consolas" w:cs="Consolas" w:eastAsia="Consolas" w:hAnsi="Consolas"/>
+          <w:sz w:val="20"/>
+          <w:szCs w:val="20"/>
+        </w:rPr>
+        <w:t xml:space="preserve">string path = @"C:\Users\gwu07\Desktop\PROG\goals.txt";</w:t>
       </w:r>
     </w:p>
     <w:p>
@@ -7651,7 +7636,7 @@
           <w:sz w:val="22"/>
           <w:szCs w:val="22"/>
         </w:rPr>
-        <w:t xml:space="preserve">Declare an array of strings.</w:t>
+        <w:t xml:space="preserve">Store a file path in a string with @ prefix.</w:t>
       </w:r>
     </w:p>
     <w:p>
@@ -7674,7 +7659,7 @@
           <w:sz w:val="22"/>
           <w:szCs w:val="22"/>
         </w:rPr>
-        <w:t xml:space="preserve">Ex4 revision — this array will be written to a file.</w:t>
+        <w:t xml:space="preserve">Backslashes in C# are escape characters. \U would be read as a special code and crash. @ tells C# "treat every backslash as a literal backslash."</w:t>
       </w:r>
     </w:p>
     <w:p>
@@ -7697,7 +7682,7 @@
           <w:sz w:val="22"/>
           <w:szCs w:val="22"/>
         </w:rPr>
-        <w:t xml:space="preserve">Page 24.</w:t>
+        <w:t xml:space="preserve">@ goes right before the opening ". @"" = verbatim string literal. Without @, you'd need double backslashes. Page 41.</w:t>
       </w:r>
     </w:p>
     <w:p>
@@ -7720,22 +7705,22 @@
           <w:sz w:val="22"/>
           <w:szCs w:val="22"/>
         </w:rPr>
-        <w:t xml:space="preserve">LINE 4: File path with @</w:t>
-      </w:r>
-    </w:p>
-    <w:p>
-      <w:pPr>
-        <w:shd w:fill="F0F0F0" w:val="clear"/>
-        <w:spacing w:before="0" w:after="0"/>
-        <w:ind w:left="360"/>
-      </w:pPr>
-      <w:r>
-        <w:rPr>
-          <w:rFonts w:ascii="Consolas" w:cs="Consolas" w:eastAsia="Consolas" w:hAnsi="Consolas"/>
-          <w:sz w:val="20"/>
-          <w:szCs w:val="20"/>
-        </w:rPr>
-        <w:t xml:space="preserve">string path = @"C:\Users\gwu07\Desktop\PROG\missions.txt";</w:t>
+        <w:t xml:space="preserve">LINE 3:</w:t>
+      </w:r>
+    </w:p>
+    <w:p>
+      <w:pPr>
+        <w:shd w:fill="F0F0F0" w:val="clear"/>
+        <w:spacing w:before="0" w:after="0"/>
+        <w:ind w:left="360"/>
+      </w:pPr>
+      <w:r>
+        <w:rPr>
+          <w:rFonts w:ascii="Consolas" w:cs="Consolas" w:eastAsia="Consolas" w:hAnsi="Consolas"/>
+          <w:sz w:val="20"/>
+          <w:szCs w:val="20"/>
+        </w:rPr>
+        <w:t xml:space="preserve">File.WriteAllLines(path, goals);</w:t>
       </w:r>
     </w:p>
     <w:p>
@@ -7758,7 +7743,7 @@
           <w:sz w:val="22"/>
           <w:szCs w:val="22"/>
         </w:rPr>
-        <w:t xml:space="preserve">Declares the file path as a string with @ prefix.</w:t>
+        <w:t xml:space="preserve">Write the entire goals array to a text file — one item per line.</w:t>
       </w:r>
     </w:p>
     <w:p>
@@ -7781,7 +7766,7 @@
           <w:sz w:val="22"/>
           <w:szCs w:val="22"/>
         </w:rPr>
-        <w:t xml:space="preserve">Backslashes in C# are escape characters. \U and \P would be interpreted as special codes. @ tells C# to treat backslashes as literal characters.</w:t>
+        <w:t xml:space="preserve">This is how you save data. Without files, everything dies when the program closes.</w:t>
       </w:r>
     </w:p>
     <w:p>
@@ -7804,7 +7789,7 @@
           <w:sz w:val="22"/>
           <w:szCs w:val="22"/>
         </w:rPr>
-        <w:t xml:space="preserve">@"" = verbatim string literal. The @ goes OUTSIDE the quotes, right before them. Page 16, 23.</w:t>
+        <w:t xml:space="preserve">File is a class (toolbox). .WriteAllLines() is the method. Two arguments: path (where), array (what). If file doesn't exist, creates it. If it does, overwrites it. Page 42.</w:t>
       </w:r>
     </w:p>
     <w:p>
@@ -7827,22 +7812,22 @@
           <w:sz w:val="22"/>
           <w:szCs w:val="22"/>
         </w:rPr>
-        <w:t xml:space="preserve">LINE 5: Write to file (NEW)</w:t>
-      </w:r>
-    </w:p>
-    <w:p>
-      <w:pPr>
-        <w:shd w:fill="F0F0F0" w:val="clear"/>
-        <w:spacing w:before="0" w:after="0"/>
-        <w:ind w:left="360"/>
-      </w:pPr>
-      <w:r>
-        <w:rPr>
-          <w:rFonts w:ascii="Consolas" w:cs="Consolas" w:eastAsia="Consolas" w:hAnsi="Consolas"/>
-          <w:sz w:val="20"/>
-          <w:szCs w:val="20"/>
-        </w:rPr>
-        <w:t xml:space="preserve">File.WriteAllLines(path, missions);</w:t>
+        <w:t xml:space="preserve">LINE 4:</w:t>
+      </w:r>
+    </w:p>
+    <w:p>
+      <w:pPr>
+        <w:shd w:fill="F0F0F0" w:val="clear"/>
+        <w:spacing w:before="0" w:after="0"/>
+        <w:ind w:left="360"/>
+      </w:pPr>
+      <w:r>
+        <w:rPr>
+          <w:rFonts w:ascii="Consolas" w:cs="Consolas" w:eastAsia="Consolas" w:hAnsi="Consolas"/>
+          <w:sz w:val="20"/>
+          <w:szCs w:val="20"/>
+        </w:rPr>
+        <w:t xml:space="preserve">Console.WriteLine($"Saved {goals.Length} goals to file");</w:t>
       </w:r>
     </w:p>
     <w:p>
@@ -7865,7 +7850,7 @@
           <w:sz w:val="22"/>
           <w:szCs w:val="22"/>
         </w:rPr>
-        <w:t xml:space="preserve">Writes the entire array to a text file, one item per line.</w:t>
+        <w:t xml:space="preserve">Print confirmation with the count.</w:t>
       </w:r>
     </w:p>
     <w:p>
@@ -7888,7 +7873,7 @@
           <w:sz w:val="22"/>
           <w:szCs w:val="22"/>
         </w:rPr>
-        <w:t xml:space="preserve">This is how you save data. WriteAllLines takes a path and a string[] array and dumps each item as a line. If the file doesn't exist, it creates it.</w:t>
+        <w:t xml:space="preserve">Feedback. Don't just do shit silently.</w:t>
       </w:r>
     </w:p>
     <w:p>
@@ -7911,7 +7896,7 @@
           <w:sz w:val="22"/>
           <w:szCs w:val="22"/>
         </w:rPr>
-        <w:t xml:space="preserve">File is a toolbox (class). .WriteAllLines() reaches inside and grabs the method. Two arguments: the path, and the array. Page 26-27.</w:t>
+        <w:t xml:space="preserve">$"" interpolation (Ex1). {goals.Length} from Ex4. Page 38-39.</w:t>
       </w:r>
     </w:p>
     <w:p>
@@ -7934,22 +7919,7 @@
           <w:sz w:val="22"/>
           <w:szCs w:val="22"/>
         </w:rPr>
-        <w:t xml:space="preserve">LINES 7-12: Read back with for loop</w:t>
-      </w:r>
-    </w:p>
-    <w:p>
-      <w:pPr>
-        <w:shd w:fill="F0F0F0" w:val="clear"/>
-        <w:spacing w:before="0" w:after="0"/>
-        <w:ind w:left="360"/>
-      </w:pPr>
-      <w:r>
-        <w:rPr>
-          <w:rFonts w:ascii="Consolas" w:cs="Consolas" w:eastAsia="Consolas" w:hAnsi="Consolas"/>
-          <w:sz w:val="20"/>
-          <w:szCs w:val="20"/>
-        </w:rPr>
-        <w:t xml:space="preserve">Console.WriteLine($"\n{callsign}'s mission list:");</w:t>
+        <w:t xml:space="preserve">LINE 5:</w:t>
       </w:r>
     </w:p>
     <w:p>
@@ -7969,66 +7939,6 @@
     </w:p>
     <w:p>
       <w:pPr>
-        <w:shd w:fill="F0F0F0" w:val="clear"/>
-        <w:spacing w:before="0" w:after="0"/>
-        <w:ind w:left="360"/>
-      </w:pPr>
-      <w:r>
-        <w:rPr>
-          <w:rFonts w:ascii="Consolas" w:cs="Consolas" w:eastAsia="Consolas" w:hAnsi="Consolas"/>
-          <w:sz w:val="20"/>
-          <w:szCs w:val="20"/>
-        </w:rPr>
-        <w:t xml:space="preserve">for (int i = 0; i &lt; loaded.Length; i++)</w:t>
-      </w:r>
-    </w:p>
-    <w:p>
-      <w:pPr>
-        <w:shd w:fill="F0F0F0" w:val="clear"/>
-        <w:spacing w:before="0" w:after="0"/>
-        <w:ind w:left="360"/>
-      </w:pPr>
-      <w:r>
-        <w:rPr>
-          <w:rFonts w:ascii="Consolas" w:cs="Consolas" w:eastAsia="Consolas" w:hAnsi="Consolas"/>
-          <w:sz w:val="20"/>
-          <w:szCs w:val="20"/>
-        </w:rPr>
-        <w:t xml:space="preserve">{</w:t>
-      </w:r>
-    </w:p>
-    <w:p>
-      <w:pPr>
-        <w:shd w:fill="F0F0F0" w:val="clear"/>
-        <w:spacing w:before="0" w:after="0"/>
-        <w:ind w:left="360"/>
-      </w:pPr>
-      <w:r>
-        <w:rPr>
-          <w:rFonts w:ascii="Consolas" w:cs="Consolas" w:eastAsia="Consolas" w:hAnsi="Consolas"/>
-          <w:sz w:val="20"/>
-          <w:szCs w:val="20"/>
-        </w:rPr>
-        <w:t xml:space="preserve">    Console.WriteLine($"{i + 1}. {loaded[i]}");</w:t>
-      </w:r>
-    </w:p>
-    <w:p>
-      <w:pPr>
-        <w:shd w:fill="F0F0F0" w:val="clear"/>
-        <w:spacing w:before="0" w:after="0"/>
-        <w:ind w:left="360"/>
-      </w:pPr>
-      <w:r>
-        <w:rPr>
-          <w:rFonts w:ascii="Consolas" w:cs="Consolas" w:eastAsia="Consolas" w:hAnsi="Consolas"/>
-          <w:sz w:val="20"/>
-          <w:szCs w:val="20"/>
-        </w:rPr>
-        <w:t xml:space="preserve">}</w:t>
-      </w:r>
-    </w:p>
-    <w:p>
-      <w:pPr>
         <w:spacing w:before="80" w:after="80"/>
       </w:pPr>
       <w:r>
@@ -8047,7 +7957,7 @@
           <w:sz w:val="22"/>
           <w:szCs w:val="22"/>
         </w:rPr>
-        <w:t xml:space="preserve">Reads the file back into a new array and prints each line with a number.</w:t>
+        <w:t xml:space="preserve">Read the file back into a NEW array called loaded.</w:t>
       </w:r>
     </w:p>
     <w:p>
@@ -8070,7 +7980,7 @@
           <w:sz w:val="22"/>
           <w:szCs w:val="22"/>
         </w:rPr>
-        <w:t xml:space="preserve">Proves the file was written AND that you can read it back. File.ReadAllLines() returns a string[].</w:t>
+        <w:t xml:space="preserve">Proves the file was written. Each line becomes one array item.</w:t>
       </w:r>
     </w:p>
     <w:p>
@@ -8093,7 +8003,7 @@
           <w:sz w:val="22"/>
           <w:szCs w:val="22"/>
         </w:rPr>
-        <w:t xml:space="preserve">File.ReadAllLines(path) reads every line into a new array. Then the for loop (Ex4 revision) prints them. Page 26-27.</w:t>
+        <w:t xml:space="preserve">File.ReadAllLines(path) reads every line. Returns a string[]. Page 42.</w:t>
       </w:r>
     </w:p>
     <w:p>
@@ -8116,37 +8026,22 @@
           <w:sz w:val="22"/>
           <w:szCs w:val="22"/>
         </w:rPr>
-        <w:t xml:space="preserve">LINES 13-17: foreach (Ex5 revision)</w:t>
-      </w:r>
-    </w:p>
-    <w:p>
-      <w:pPr>
-        <w:shd w:fill="F0F0F0" w:val="clear"/>
-        <w:spacing w:before="0" w:after="0"/>
-        <w:ind w:left="360"/>
-      </w:pPr>
-      <w:r>
-        <w:rPr>
-          <w:rFonts w:ascii="Consolas" w:cs="Consolas" w:eastAsia="Consolas" w:hAnsi="Consolas"/>
-          <w:sz w:val="20"/>
-          <w:szCs w:val="20"/>
-        </w:rPr>
-        <w:t xml:space="preserve">Console.WriteLine($"\nSame list, foreach style:");</w:t>
-      </w:r>
-    </w:p>
-    <w:p>
-      <w:pPr>
-        <w:shd w:fill="F0F0F0" w:val="clear"/>
-        <w:spacing w:before="0" w:after="0"/>
-        <w:ind w:left="360"/>
-      </w:pPr>
-      <w:r>
-        <w:rPr>
-          <w:rFonts w:ascii="Consolas" w:cs="Consolas" w:eastAsia="Consolas" w:hAnsi="Consolas"/>
-          <w:sz w:val="20"/>
-          <w:szCs w:val="20"/>
-        </w:rPr>
-        <w:t xml:space="preserve">foreach (string mission in loaded)</w:t>
+        <w:t xml:space="preserve">LINES 7-10 — for loop:</w:t>
+      </w:r>
+    </w:p>
+    <w:p>
+      <w:pPr>
+        <w:shd w:fill="F0F0F0" w:val="clear"/>
+        <w:spacing w:before="0" w:after="0"/>
+        <w:ind w:left="360"/>
+      </w:pPr>
+      <w:r>
+        <w:rPr>
+          <w:rFonts w:ascii="Consolas" w:cs="Consolas" w:eastAsia="Consolas" w:hAnsi="Consolas"/>
+          <w:sz w:val="20"/>
+          <w:szCs w:val="20"/>
+        </w:rPr>
+        <w:t xml:space="preserve">for (int i = 0; i &lt; loaded.Length; i++)</w:t>
       </w:r>
     </w:p>
     <w:p>
@@ -8176,7 +8071,7 @@
           <w:sz w:val="20"/>
           <w:szCs w:val="20"/>
         </w:rPr>
-        <w:t xml:space="preserve">    Console.WriteLine($"- {mission}");</w:t>
+        <w:t xml:space="preserve">    Console.WriteLine($" {i + 1}. {loaded[i]}");</w:t>
       </w:r>
     </w:p>
     <w:p>
@@ -8214,7 +8109,7 @@
           <w:sz w:val="22"/>
           <w:szCs w:val="22"/>
         </w:rPr>
-        <w:t xml:space="preserve">Same data, printed with foreach instead of for.</w:t>
+        <w:t xml:space="preserve">Loop through loaded array with index.</w:t>
       </w:r>
     </w:p>
     <w:p>
@@ -8237,6 +8132,158 @@
           <w:sz w:val="22"/>
           <w:szCs w:val="22"/>
         </w:rPr>
+        <w:t xml:space="preserve">Ex4 revision. Using loaded not goals — proves you're reading from the FILE.</w:t>
+      </w:r>
+    </w:p>
+    <w:p>
+      <w:pPr>
+        <w:spacing w:before="80" w:after="80"/>
+      </w:pPr>
+      <w:r>
+        <w:rPr>
+          <w:rFonts w:ascii="Arial" w:cs="Arial" w:eastAsia="Arial" w:hAnsi="Arial"/>
+          <w:b/>
+          <w:bCs/>
+          <w:sz w:val="22"/>
+          <w:szCs w:val="22"/>
+        </w:rPr>
+        <w:t xml:space="preserve">HOW: </w:t>
+      </w:r>
+      <w:r>
+        <w:rPr>
+          <w:rFonts w:ascii="Arial" w:cs="Arial" w:eastAsia="Arial" w:hAnsi="Arial"/>
+          <w:sz w:val="22"/>
+          <w:szCs w:val="22"/>
+        </w:rPr>
+        <w:t xml:space="preserve">i + 1 for display. loaded[i] for value. Page 40.</w:t>
+      </w:r>
+    </w:p>
+    <w:p>
+      <w:pPr>
+        <w:pBdr>
+          <w:bottom w:val="single" w:color="CCCCCC" w:sz="1"/>
+        </w:pBdr>
+        <w:spacing w:before="160" w:after="160"/>
+      </w:pPr>
+    </w:p>
+    <w:p>
+      <w:pPr>
+        <w:spacing w:before="200" w:after="80"/>
+      </w:pPr>
+      <w:r>
+        <w:rPr>
+          <w:rFonts w:ascii="Arial" w:cs="Arial" w:eastAsia="Arial" w:hAnsi="Arial"/>
+          <w:b/>
+          <w:bCs/>
+          <w:sz w:val="22"/>
+          <w:szCs w:val="22"/>
+        </w:rPr>
+        <w:t xml:space="preserve">LINES 11-14 — foreach loop:</w:t>
+      </w:r>
+    </w:p>
+    <w:p>
+      <w:pPr>
+        <w:shd w:fill="F0F0F0" w:val="clear"/>
+        <w:spacing w:before="0" w:after="0"/>
+        <w:ind w:left="360"/>
+      </w:pPr>
+      <w:r>
+        <w:rPr>
+          <w:rFonts w:ascii="Consolas" w:cs="Consolas" w:eastAsia="Consolas" w:hAnsi="Consolas"/>
+          <w:sz w:val="20"/>
+          <w:szCs w:val="20"/>
+        </w:rPr>
+        <w:t xml:space="preserve">foreach (string goal in loaded)</w:t>
+      </w:r>
+    </w:p>
+    <w:p>
+      <w:pPr>
+        <w:shd w:fill="F0F0F0" w:val="clear"/>
+        <w:spacing w:before="0" w:after="0"/>
+        <w:ind w:left="360"/>
+      </w:pPr>
+      <w:r>
+        <w:rPr>
+          <w:rFonts w:ascii="Consolas" w:cs="Consolas" w:eastAsia="Consolas" w:hAnsi="Consolas"/>
+          <w:sz w:val="20"/>
+          <w:szCs w:val="20"/>
+        </w:rPr>
+        <w:t xml:space="preserve">{</w:t>
+      </w:r>
+    </w:p>
+    <w:p>
+      <w:pPr>
+        <w:shd w:fill="F0F0F0" w:val="clear"/>
+        <w:spacing w:before="0" w:after="0"/>
+        <w:ind w:left="360"/>
+      </w:pPr>
+      <w:r>
+        <w:rPr>
+          <w:rFonts w:ascii="Consolas" w:cs="Consolas" w:eastAsia="Consolas" w:hAnsi="Consolas"/>
+          <w:sz w:val="20"/>
+          <w:szCs w:val="20"/>
+        </w:rPr>
+        <w:t xml:space="preserve">    Console.WriteLine($"  &gt; {goal}");</w:t>
+      </w:r>
+    </w:p>
+    <w:p>
+      <w:pPr>
+        <w:shd w:fill="F0F0F0" w:val="clear"/>
+        <w:spacing w:before="0" w:after="0"/>
+        <w:ind w:left="360"/>
+      </w:pPr>
+      <w:r>
+        <w:rPr>
+          <w:rFonts w:ascii="Consolas" w:cs="Consolas" w:eastAsia="Consolas" w:hAnsi="Consolas"/>
+          <w:sz w:val="20"/>
+          <w:szCs w:val="20"/>
+        </w:rPr>
+        <w:t xml:space="preserve">}</w:t>
+      </w:r>
+    </w:p>
+    <w:p>
+      <w:pPr>
+        <w:spacing w:before="80" w:after="80"/>
+      </w:pPr>
+      <w:r>
+        <w:rPr>
+          <w:rFonts w:ascii="Arial" w:cs="Arial" w:eastAsia="Arial" w:hAnsi="Arial"/>
+          <w:b/>
+          <w:bCs/>
+          <w:sz w:val="22"/>
+          <w:szCs w:val="22"/>
+        </w:rPr>
+        <w:t xml:space="preserve">WHAT: </w:t>
+      </w:r>
+      <w:r>
+        <w:rPr>
+          <w:rFonts w:ascii="Arial" w:cs="Arial" w:eastAsia="Arial" w:hAnsi="Arial"/>
+          <w:sz w:val="22"/>
+          <w:szCs w:val="22"/>
+        </w:rPr>
+        <w:t xml:space="preserve">Walk through loaded array without index.</w:t>
+      </w:r>
+    </w:p>
+    <w:p>
+      <w:pPr>
+        <w:spacing w:before="80" w:after="80"/>
+      </w:pPr>
+      <w:r>
+        <w:rPr>
+          <w:rFonts w:ascii="Arial" w:cs="Arial" w:eastAsia="Arial" w:hAnsi="Arial"/>
+          <w:b/>
+          <w:bCs/>
+          <w:sz w:val="22"/>
+          <w:szCs w:val="22"/>
+        </w:rPr>
+        <w:t xml:space="preserve">WHY: </w:t>
+      </w:r>
+      <w:r>
+        <w:rPr>
+          <w:rFonts w:ascii="Arial" w:cs="Arial" w:eastAsia="Arial" w:hAnsi="Arial"/>
+          <w:sz w:val="22"/>
+          <w:szCs w:val="22"/>
+        </w:rPr>
         <w:t xml:space="preserve">Ex5 revision — keeping foreach warm.</w:t>
       </w:r>
     </w:p>
@@ -8260,9 +8307,1063 @@
           <w:sz w:val="22"/>
           <w:szCs w:val="22"/>
         </w:rPr>
-        <w:t xml:space="preserve">Page 25-26.</w:t>
-      </w:r>
-    </w:p>
+        <w:t xml:space="preserve">goal = temp variable (singular). loaded = the array. Page 41.</w:t>
+      </w:r>
+    </w:p>
+    <w:p>
+      <w:pPr>
+        <w:pBdr>
+          <w:bottom w:val="single" w:color="CCCCCC" w:sz="1"/>
+        </w:pBdr>
+        <w:spacing w:before="160" w:after="160"/>
+      </w:pPr>
+    </w:p>
+    <w:p>
+      <w:pPr>
+        <w:spacing w:before="80" w:after="80"/>
+      </w:pPr>
+      <w:r>
+        <w:rPr>
+          <w:rFonts w:ascii="Arial" w:cs="Arial" w:eastAsia="Arial" w:hAnsi="Arial"/>
+          <w:b/>
+          <w:bCs/>
+          <w:sz w:val="22"/>
+          <w:szCs w:val="22"/>
+        </w:rPr>
+        <w:t xml:space="preserve">COMPLETED CODE (as written in session):</w:t>
+      </w:r>
+    </w:p>
+    <w:p>
+      <w:pPr>
+        <w:shd w:fill="F0F0F0" w:val="clear"/>
+        <w:spacing w:before="0" w:after="0"/>
+        <w:ind w:left="360"/>
+      </w:pPr>
+      <w:r>
+        <w:rPr>
+          <w:rFonts w:ascii="Consolas" w:cs="Consolas" w:eastAsia="Consolas" w:hAnsi="Consolas"/>
+          <w:sz w:val="20"/>
+          <w:szCs w:val="20"/>
+        </w:rPr>
+        <w:t xml:space="preserve">string[] goals = { "Pass TAFE", "Get Job", "Escape", "Legion" };</w:t>
+      </w:r>
+    </w:p>
+    <w:p>
+      <w:pPr>
+        <w:shd w:fill="F0F0F0" w:val="clear"/>
+        <w:spacing w:before="0" w:after="0"/>
+        <w:ind w:left="360"/>
+      </w:pPr>
+      <w:r>
+        <w:rPr>
+          <w:rFonts w:ascii="Consolas" w:cs="Consolas" w:eastAsia="Consolas" w:hAnsi="Consolas"/>
+          <w:sz w:val="20"/>
+          <w:szCs w:val="20"/>
+        </w:rPr>
+        <w:t xml:space="preserve">string path = @"C:\Users\gwu07\Desktop\PROG\goals.txt";</w:t>
+      </w:r>
+    </w:p>
+    <w:p>
+      <w:pPr>
+        <w:shd w:fill="F0F0F0" w:val="clear"/>
+        <w:spacing w:before="0" w:after="0"/>
+        <w:ind w:left="360"/>
+      </w:pPr>
+      <w:r>
+        <w:rPr>
+          <w:rFonts w:ascii="Consolas" w:cs="Consolas" w:eastAsia="Consolas" w:hAnsi="Consolas"/>
+          <w:sz w:val="20"/>
+          <w:szCs w:val="20"/>
+        </w:rPr>
+        <w:t xml:space="preserve">File.WriteAllLines( path, goals);</w:t>
+      </w:r>
+    </w:p>
+    <w:p>
+      <w:pPr>
+        <w:shd w:fill="F0F0F0" w:val="clear"/>
+        <w:spacing w:before="0" w:after="0"/>
+        <w:ind w:left="360"/>
+      </w:pPr>
+      <w:r>
+        <w:rPr>
+          <w:rFonts w:ascii="Consolas" w:cs="Consolas" w:eastAsia="Consolas" w:hAnsi="Consolas"/>
+          <w:sz w:val="20"/>
+          <w:szCs w:val="20"/>
+        </w:rPr>
+        <w:t xml:space="preserve">Console.WriteLine($"Saved {goals.Length}  goals to file");</w:t>
+      </w:r>
+    </w:p>
+    <w:p>
+      <w:pPr>
+        <w:shd w:fill="F0F0F0" w:val="clear"/>
+        <w:spacing w:before="0" w:after="0"/>
+        <w:ind w:left="360"/>
+      </w:pPr>
+      <w:r>
+        <w:rPr>
+          <w:rFonts w:ascii="Consolas" w:cs="Consolas" w:eastAsia="Consolas" w:hAnsi="Consolas"/>
+          <w:sz w:val="20"/>
+          <w:szCs w:val="20"/>
+        </w:rPr>
+        <w:t xml:space="preserve">string[] loaded = File.ReadAllLines(path);</w:t>
+      </w:r>
+    </w:p>
+    <w:p>
+      <w:pPr>
+        <w:shd w:fill="F0F0F0" w:val="clear"/>
+        <w:spacing w:before="0" w:after="0"/>
+        <w:ind w:left="360"/>
+      </w:pPr>
+      <w:r>
+        <w:rPr>
+          <w:rFonts w:ascii="Consolas" w:cs="Consolas" w:eastAsia="Consolas" w:hAnsi="Consolas"/>
+          <w:sz w:val="20"/>
+          <w:szCs w:val="20"/>
+        </w:rPr>
+        <w:t xml:space="preserve">Console.WriteLine("\n---Goals From File---");</w:t>
+      </w:r>
+    </w:p>
+    <w:p>
+      <w:pPr>
+        <w:shd w:fill="F0F0F0" w:val="clear"/>
+        <w:spacing w:before="0" w:after="0"/>
+        <w:ind w:left="360"/>
+      </w:pPr>
+      <w:r>
+        <w:rPr>
+          <w:rFonts w:ascii="Consolas" w:cs="Consolas" w:eastAsia="Consolas" w:hAnsi="Consolas"/>
+          <w:sz w:val="20"/>
+          <w:szCs w:val="20"/>
+        </w:rPr>
+        <w:t xml:space="preserve">for (int i = 0; i &lt; loaded.Length; i++)</w:t>
+      </w:r>
+    </w:p>
+    <w:p>
+      <w:pPr>
+        <w:shd w:fill="F0F0F0" w:val="clear"/>
+        <w:spacing w:before="0" w:after="0"/>
+        <w:ind w:left="360"/>
+      </w:pPr>
+      <w:r>
+        <w:rPr>
+          <w:rFonts w:ascii="Consolas" w:cs="Consolas" w:eastAsia="Consolas" w:hAnsi="Consolas"/>
+          <w:sz w:val="20"/>
+          <w:szCs w:val="20"/>
+        </w:rPr>
+        <w:t xml:space="preserve">{</w:t>
+      </w:r>
+    </w:p>
+    <w:p>
+      <w:pPr>
+        <w:shd w:fill="F0F0F0" w:val="clear"/>
+        <w:spacing w:before="0" w:after="0"/>
+        <w:ind w:left="360"/>
+      </w:pPr>
+      <w:r>
+        <w:rPr>
+          <w:rFonts w:ascii="Consolas" w:cs="Consolas" w:eastAsia="Consolas" w:hAnsi="Consolas"/>
+          <w:sz w:val="20"/>
+          <w:szCs w:val="20"/>
+        </w:rPr>
+        <w:t xml:space="preserve">    Console.WriteLine($" {i + 1}. {loaded[i]}");</w:t>
+      </w:r>
+    </w:p>
+    <w:p>
+      <w:pPr>
+        <w:shd w:fill="F0F0F0" w:val="clear"/>
+        <w:spacing w:before="0" w:after="0"/>
+        <w:ind w:left="360"/>
+      </w:pPr>
+      <w:r>
+        <w:rPr>
+          <w:rFonts w:ascii="Consolas" w:cs="Consolas" w:eastAsia="Consolas" w:hAnsi="Consolas"/>
+          <w:sz w:val="20"/>
+          <w:szCs w:val="20"/>
+        </w:rPr>
+        <w:t xml:space="preserve">}</w:t>
+      </w:r>
+    </w:p>
+    <w:p>
+      <w:pPr>
+        <w:shd w:fill="F0F0F0" w:val="clear"/>
+        <w:spacing w:before="0" w:after="0"/>
+        <w:ind w:left="360"/>
+      </w:pPr>
+      <w:r>
+        <w:rPr>
+          <w:rFonts w:ascii="Consolas" w:cs="Consolas" w:eastAsia="Consolas" w:hAnsi="Consolas"/>
+          <w:sz w:val="20"/>
+          <w:szCs w:val="20"/>
+        </w:rPr>
+        <w:t xml:space="preserve">foreach (string goal in loaded)</w:t>
+      </w:r>
+    </w:p>
+    <w:p>
+      <w:pPr>
+        <w:shd w:fill="F0F0F0" w:val="clear"/>
+        <w:spacing w:before="0" w:after="0"/>
+        <w:ind w:left="360"/>
+      </w:pPr>
+      <w:r>
+        <w:rPr>
+          <w:rFonts w:ascii="Consolas" w:cs="Consolas" w:eastAsia="Consolas" w:hAnsi="Consolas"/>
+          <w:sz w:val="20"/>
+          <w:szCs w:val="20"/>
+        </w:rPr>
+        <w:t xml:space="preserve">{</w:t>
+      </w:r>
+    </w:p>
+    <w:p>
+      <w:pPr>
+        <w:shd w:fill="F0F0F0" w:val="clear"/>
+        <w:spacing w:before="0" w:after="0"/>
+        <w:ind w:left="360"/>
+      </w:pPr>
+      <w:r>
+        <w:rPr>
+          <w:rFonts w:ascii="Consolas" w:cs="Consolas" w:eastAsia="Consolas" w:hAnsi="Consolas"/>
+          <w:sz w:val="20"/>
+          <w:szCs w:val="20"/>
+        </w:rPr>
+        <w:t xml:space="preserve">    Console.WriteLine($"  &gt; {goal}");</w:t>
+      </w:r>
+    </w:p>
+    <w:p>
+      <w:pPr>
+        <w:shd w:fill="F0F0F0" w:val="clear"/>
+        <w:spacing w:before="0" w:after="0"/>
+        <w:ind w:left="360"/>
+      </w:pPr>
+      <w:r>
+        <w:rPr>
+          <w:rFonts w:ascii="Consolas" w:cs="Consolas" w:eastAsia="Consolas" w:hAnsi="Consolas"/>
+          <w:sz w:val="20"/>
+          <w:szCs w:val="20"/>
+        </w:rPr>
+        <w:t xml:space="preserve">}</w:t>
+      </w:r>
+    </w:p>
+    <w:p>
+      <w:pPr>
+        <w:shd w:fill="F0F0F0" w:val="clear"/>
+        <w:spacing w:before="0" w:after="0"/>
+        <w:ind w:left="360"/>
+      </w:pPr>
+      <w:r>
+        <w:rPr>
+          <w:rFonts w:ascii="Consolas" w:cs="Consolas" w:eastAsia="Consolas" w:hAnsi="Consolas"/>
+          <w:sz w:val="20"/>
+          <w:szCs w:val="20"/>
+        </w:rPr>
+        <w:t xml:space="preserve">Console.WriteLine("Done");</w:t>
+      </w:r>
+    </w:p>
+    <w:p>
+      <w:pPr>
+        <w:shd w:fill="F0F0F0" w:val="clear"/>
+        <w:spacing w:before="0" w:after="0"/>
+        <w:ind w:left="360"/>
+      </w:pPr>
+      <w:r>
+        <w:rPr>
+          <w:rFonts w:ascii="Consolas" w:cs="Consolas" w:eastAsia="Consolas" w:hAnsi="Consolas"/>
+          <w:sz w:val="20"/>
+          <w:szCs w:val="20"/>
+        </w:rPr>
+        <w:t xml:space="preserve">Console.ReadLine();</w:t>
+      </w:r>
+    </w:p>
+    <w:p>
+      <w:pPr>
+        <w:pBdr>
+          <w:bottom w:val="single" w:color="CCCCCC" w:sz="1"/>
+        </w:pBdr>
+        <w:spacing w:before="160" w:after="160"/>
+      </w:pPr>
+    </w:p>
+    <w:p>
+      <w:pPr>
+        <w:spacing w:before="80" w:after="80"/>
+      </w:pPr>
+      <w:r>
+        <w:rPr>
+          <w:rFonts w:ascii="Arial" w:cs="Arial" w:eastAsia="Arial" w:hAnsi="Arial"/>
+          <w:b/>
+          <w:bCs/>
+          <w:sz w:val="22"/>
+          <w:szCs w:val="22"/>
+        </w:rPr>
+        <w:t xml:space="preserve">SESSION LOG:</w:t>
+      </w:r>
+    </w:p>
+    <w:p>
+      <w:pPr>
+        <w:spacing w:before="80" w:after="80"/>
+      </w:pPr>
+      <w:r>
+        <w:rPr>
+          <w:rFonts w:ascii="Arial" w:cs="Arial" w:eastAsia="Arial" w:hAnsi="Arial"/>
+          <w:sz w:val="22"/>
+          <w:szCs w:val="22"/>
+        </w:rPr>
+        <w:t xml:space="preserve">First attempt: Used goal (singular) as both array name and foreach temp variable — name collision, compiler error. Renamed array to goals (plural).</w:t>
+      </w:r>
+    </w:p>
+    <w:p>
+      <w:pPr>
+        <w:spacing w:before="80" w:after="80"/>
+      </w:pPr>
+      <w:r>
+        <w:rPr>
+          <w:rFonts w:ascii="Arial" w:cs="Arial" w:eastAsia="Arial" w:hAnsi="Arial"/>
+          <w:sz w:val="22"/>
+          <w:szCs w:val="22"/>
+        </w:rPr>
+        <w:t xml:space="preserve">Second attempt: Had {goals} (the array) instead of {goal} (the loop variable) inside foreach — printed System.String[] type name. Fixed to {goal}.</w:t>
+      </w:r>
+    </w:p>
+    <w:p>
+      <w:pPr>
+        <w:spacing w:before="80" w:after="80"/>
+      </w:pPr>
+      <w:r>
+        <w:rPr>
+          <w:rFonts w:ascii="Arial" w:cs="Arial" w:eastAsia="Arial" w:hAnsi="Arial"/>
+          <w:sz w:val="22"/>
+          <w:szCs w:val="22"/>
+        </w:rPr>
+        <w:t xml:space="preserve">Third attempt: Clean. File created at C:\Users\gwu07\Desktop\PROG\goals.txt with 4 lines.</w:t>
+      </w:r>
+    </w:p>
+    <w:p>
+      <w:pPr>
+        <w:pBdr>
+          <w:bottom w:val="single" w:color="CCCCCC" w:sz="1"/>
+        </w:pBdr>
+        <w:spacing w:before="160" w:after="160"/>
+      </w:pPr>
+    </w:p>
+    <w:p>
+      <w:pPr>
+        <w:spacing w:before="80" w:after="80"/>
+      </w:pPr>
+      <w:r>
+        <w:rPr>
+          <w:rFonts w:ascii="Arial" w:cs="Arial" w:eastAsia="Arial" w:hAnsi="Arial"/>
+          <w:b/>
+          <w:bCs/>
+          <w:sz w:val="22"/>
+          <w:szCs w:val="22"/>
+        </w:rPr>
+        <w:t xml:space="preserve">CUMULATIVE CHECK:</w:t>
+      </w:r>
+    </w:p>
+    <w:tbl>
+      <w:tblPr>
+        <w:tblW w:type="dxa" w:w="9360"/>
+        <w:tblBorders>
+          <w:top w:val="single" w:color="auto" w:sz="4"/>
+          <w:left w:val="single" w:color="auto" w:sz="4"/>
+          <w:bottom w:val="single" w:color="auto" w:sz="4"/>
+          <w:right w:val="single" w:color="auto" w:sz="4"/>
+          <w:insideH w:val="single" w:color="auto" w:sz="4"/>
+          <w:insideV w:val="single" w:color="auto" w:sz="4"/>
+        </w:tblBorders>
+      </w:tblPr>
+      <w:tblGrid>
+        <w:gridCol w:w="5000"/>
+        <w:gridCol w:w="2000"/>
+        <w:gridCol w:w="2360"/>
+      </w:tblGrid>
+      <w:tr>
+        <w:tc>
+          <w:tcPr>
+            <w:tcW w:type="dxa" w:w="5000"/>
+            <w:tcBorders>
+              <w:top w:val="single" w:color="999999" w:sz="1"/>
+              <w:left w:val="single" w:color="999999" w:sz="1"/>
+              <w:bottom w:val="single" w:color="999999" w:sz="1"/>
+              <w:right w:val="single" w:color="999999" w:sz="1"/>
+            </w:tcBorders>
+            <w:shd w:fill="333333" w:val="clear"/>
+            <w:tcMar>
+              <w:top w:type="dxa" w:w="60"/>
+              <w:left w:type="dxa" w:w="100"/>
+              <w:bottom w:type="dxa" w:w="60"/>
+              <w:right w:type="dxa" w:w="100"/>
+            </w:tcMar>
+          </w:tcPr>
+          <w:p>
+            <w:r>
+              <w:rPr>
+                <w:rFonts w:ascii="Arial" w:cs="Arial" w:eastAsia="Arial" w:hAnsi="Arial"/>
+                <w:b/>
+                <w:bCs/>
+                <w:color w:val="FFFFFF"/>
+                <w:sz w:val="20"/>
+                <w:szCs w:val="20"/>
+              </w:rPr>
+              <w:t xml:space="preserve">Concept</w:t>
+            </w:r>
+          </w:p>
+        </w:tc>
+        <w:tc>
+          <w:tcPr>
+            <w:tcW w:type="dxa" w:w="2000"/>
+            <w:tcBorders>
+              <w:top w:val="single" w:color="999999" w:sz="1"/>
+              <w:left w:val="single" w:color="999999" w:sz="1"/>
+              <w:bottom w:val="single" w:color="999999" w:sz="1"/>
+              <w:right w:val="single" w:color="999999" w:sz="1"/>
+            </w:tcBorders>
+            <w:shd w:fill="333333" w:val="clear"/>
+            <w:tcMar>
+              <w:top w:type="dxa" w:w="60"/>
+              <w:left w:type="dxa" w:w="100"/>
+              <w:bottom w:type="dxa" w:w="60"/>
+              <w:right w:type="dxa" w:w="100"/>
+            </w:tcMar>
+          </w:tcPr>
+          <w:p>
+            <w:r>
+              <w:rPr>
+                <w:rFonts w:ascii="Arial" w:cs="Arial" w:eastAsia="Arial" w:hAnsi="Arial"/>
+                <w:b/>
+                <w:bCs/>
+                <w:color w:val="FFFFFF"/>
+                <w:sz w:val="20"/>
+                <w:szCs w:val="20"/>
+              </w:rPr>
+              <w:t xml:space="preserve">From</w:t>
+            </w:r>
+          </w:p>
+        </w:tc>
+        <w:tc>
+          <w:tcPr>
+            <w:tcW w:type="dxa" w:w="2360"/>
+            <w:tcBorders>
+              <w:top w:val="single" w:color="999999" w:sz="1"/>
+              <w:left w:val="single" w:color="999999" w:sz="1"/>
+              <w:bottom w:val="single" w:color="999999" w:sz="1"/>
+              <w:right w:val="single" w:color="999999" w:sz="1"/>
+            </w:tcBorders>
+            <w:shd w:fill="333333" w:val="clear"/>
+            <w:tcMar>
+              <w:top w:type="dxa" w:w="60"/>
+              <w:left w:type="dxa" w:w="100"/>
+              <w:bottom w:type="dxa" w:w="60"/>
+              <w:right w:type="dxa" w:w="100"/>
+            </w:tcMar>
+          </w:tcPr>
+          <w:p>
+            <w:r>
+              <w:rPr>
+                <w:rFonts w:ascii="Arial" w:cs="Arial" w:eastAsia="Arial" w:hAnsi="Arial"/>
+                <w:b/>
+                <w:bCs/>
+                <w:color w:val="FFFFFF"/>
+                <w:sz w:val="20"/>
+                <w:szCs w:val="20"/>
+              </w:rPr>
+              <w:t xml:space="preserve">Page</w:t>
+            </w:r>
+          </w:p>
+        </w:tc>
+      </w:tr>
+      <w:tr>
+        <w:tc>
+          <w:tcPr>
+            <w:tcW w:type="dxa" w:w="5000"/>
+            <w:tcBorders>
+              <w:top w:val="single" w:color="999999" w:sz="1"/>
+              <w:left w:val="single" w:color="999999" w:sz="1"/>
+              <w:bottom w:val="single" w:color="999999" w:sz="1"/>
+              <w:right w:val="single" w:color="999999" w:sz="1"/>
+            </w:tcBorders>
+            <w:tcMar>
+              <w:top w:type="dxa" w:w="60"/>
+              <w:left w:type="dxa" w:w="100"/>
+              <w:bottom w:type="dxa" w:w="60"/>
+              <w:right w:type="dxa" w:w="100"/>
+            </w:tcMar>
+          </w:tcPr>
+          <w:p>
+            <w:r>
+              <w:rPr>
+                <w:rFonts w:ascii="Arial" w:cs="Arial" w:eastAsia="Arial" w:hAnsi="Arial"/>
+                <w:sz w:val="20"/>
+                <w:szCs w:val="20"/>
+              </w:rPr>
+              <w:t xml:space="preserve">$"" interpolation</w:t>
+            </w:r>
+          </w:p>
+        </w:tc>
+        <w:tc>
+          <w:tcPr>
+            <w:tcW w:type="dxa" w:w="2000"/>
+            <w:tcBorders>
+              <w:top w:val="single" w:color="999999" w:sz="1"/>
+              <w:left w:val="single" w:color="999999" w:sz="1"/>
+              <w:bottom w:val="single" w:color="999999" w:sz="1"/>
+              <w:right w:val="single" w:color="999999" w:sz="1"/>
+            </w:tcBorders>
+            <w:tcMar>
+              <w:top w:type="dxa" w:w="60"/>
+              <w:left w:type="dxa" w:w="100"/>
+              <w:bottom w:type="dxa" w:w="60"/>
+              <w:right w:type="dxa" w:w="100"/>
+            </w:tcMar>
+          </w:tcPr>
+          <w:p>
+            <w:r>
+              <w:rPr>
+                <w:rFonts w:ascii="Arial" w:cs="Arial" w:eastAsia="Arial" w:hAnsi="Arial"/>
+                <w:sz w:val="20"/>
+                <w:szCs w:val="20"/>
+              </w:rPr>
+              <w:t xml:space="preserve">Ex1</w:t>
+            </w:r>
+          </w:p>
+        </w:tc>
+        <w:tc>
+          <w:tcPr>
+            <w:tcW w:type="dxa" w:w="2360"/>
+            <w:tcBorders>
+              <w:top w:val="single" w:color="999999" w:sz="1"/>
+              <w:left w:val="single" w:color="999999" w:sz="1"/>
+              <w:bottom w:val="single" w:color="999999" w:sz="1"/>
+              <w:right w:val="single" w:color="999999" w:sz="1"/>
+            </w:tcBorders>
+            <w:tcMar>
+              <w:top w:type="dxa" w:w="60"/>
+              <w:left w:type="dxa" w:w="100"/>
+              <w:bottom w:type="dxa" w:w="60"/>
+              <w:right w:type="dxa" w:w="100"/>
+            </w:tcMar>
+          </w:tcPr>
+          <w:p>
+            <w:r>
+              <w:rPr>
+                <w:rFonts w:ascii="Arial" w:cs="Arial" w:eastAsia="Arial" w:hAnsi="Arial"/>
+                <w:sz w:val="20"/>
+                <w:szCs w:val="20"/>
+              </w:rPr>
+              <w:t xml:space="preserve">38</w:t>
+            </w:r>
+          </w:p>
+        </w:tc>
+      </w:tr>
+      <w:tr>
+        <w:tc>
+          <w:tcPr>
+            <w:tcW w:type="dxa" w:w="5000"/>
+            <w:tcBorders>
+              <w:top w:val="single" w:color="999999" w:sz="1"/>
+              <w:left w:val="single" w:color="999999" w:sz="1"/>
+              <w:bottom w:val="single" w:color="999999" w:sz="1"/>
+              <w:right w:val="single" w:color="999999" w:sz="1"/>
+            </w:tcBorders>
+            <w:tcMar>
+              <w:top w:type="dxa" w:w="60"/>
+              <w:left w:type="dxa" w:w="100"/>
+              <w:bottom w:type="dxa" w:w="60"/>
+              <w:right w:type="dxa" w:w="100"/>
+            </w:tcMar>
+          </w:tcPr>
+          <w:p>
+            <w:r>
+              <w:rPr>
+                <w:rFonts w:ascii="Arial" w:cs="Arial" w:eastAsia="Arial" w:hAnsi="Arial"/>
+                <w:sz w:val="20"/>
+                <w:szCs w:val="20"/>
+              </w:rPr>
+              <w:t xml:space="preserve">string[] arrays, .Length</w:t>
+            </w:r>
+          </w:p>
+        </w:tc>
+        <w:tc>
+          <w:tcPr>
+            <w:tcW w:type="dxa" w:w="2000"/>
+            <w:tcBorders>
+              <w:top w:val="single" w:color="999999" w:sz="1"/>
+              <w:left w:val="single" w:color="999999" w:sz="1"/>
+              <w:bottom w:val="single" w:color="999999" w:sz="1"/>
+              <w:right w:val="single" w:color="999999" w:sz="1"/>
+            </w:tcBorders>
+            <w:tcMar>
+              <w:top w:type="dxa" w:w="60"/>
+              <w:left w:type="dxa" w:w="100"/>
+              <w:bottom w:type="dxa" w:w="60"/>
+              <w:right w:type="dxa" w:w="100"/>
+            </w:tcMar>
+          </w:tcPr>
+          <w:p>
+            <w:r>
+              <w:rPr>
+                <w:rFonts w:ascii="Arial" w:cs="Arial" w:eastAsia="Arial" w:hAnsi="Arial"/>
+                <w:sz w:val="20"/>
+                <w:szCs w:val="20"/>
+              </w:rPr>
+              <w:t xml:space="preserve">Ex4</w:t>
+            </w:r>
+          </w:p>
+        </w:tc>
+        <w:tc>
+          <w:tcPr>
+            <w:tcW w:type="dxa" w:w="2360"/>
+            <w:tcBorders>
+              <w:top w:val="single" w:color="999999" w:sz="1"/>
+              <w:left w:val="single" w:color="999999" w:sz="1"/>
+              <w:bottom w:val="single" w:color="999999" w:sz="1"/>
+              <w:right w:val="single" w:color="999999" w:sz="1"/>
+            </w:tcBorders>
+            <w:tcMar>
+              <w:top w:type="dxa" w:w="60"/>
+              <w:left w:type="dxa" w:w="100"/>
+              <w:bottom w:type="dxa" w:w="60"/>
+              <w:right w:type="dxa" w:w="100"/>
+            </w:tcMar>
+          </w:tcPr>
+          <w:p>
+            <w:r>
+              <w:rPr>
+                <w:rFonts w:ascii="Arial" w:cs="Arial" w:eastAsia="Arial" w:hAnsi="Arial"/>
+                <w:sz w:val="20"/>
+                <w:szCs w:val="20"/>
+              </w:rPr>
+              <w:t xml:space="preserve">39</w:t>
+            </w:r>
+          </w:p>
+        </w:tc>
+      </w:tr>
+      <w:tr>
+        <w:tc>
+          <w:tcPr>
+            <w:tcW w:type="dxa" w:w="5000"/>
+            <w:tcBorders>
+              <w:top w:val="single" w:color="999999" w:sz="1"/>
+              <w:left w:val="single" w:color="999999" w:sz="1"/>
+              <w:bottom w:val="single" w:color="999999" w:sz="1"/>
+              <w:right w:val="single" w:color="999999" w:sz="1"/>
+            </w:tcBorders>
+            <w:tcMar>
+              <w:top w:type="dxa" w:w="60"/>
+              <w:left w:type="dxa" w:w="100"/>
+              <w:bottom w:type="dxa" w:w="60"/>
+              <w:right w:type="dxa" w:w="100"/>
+            </w:tcMar>
+          </w:tcPr>
+          <w:p>
+            <w:r>
+              <w:rPr>
+                <w:rFonts w:ascii="Arial" w:cs="Arial" w:eastAsia="Arial" w:hAnsi="Arial"/>
+                <w:sz w:val="20"/>
+                <w:szCs w:val="20"/>
+              </w:rPr>
+              <w:t xml:space="preserve">for loop with index</w:t>
+            </w:r>
+          </w:p>
+        </w:tc>
+        <w:tc>
+          <w:tcPr>
+            <w:tcW w:type="dxa" w:w="2000"/>
+            <w:tcBorders>
+              <w:top w:val="single" w:color="999999" w:sz="1"/>
+              <w:left w:val="single" w:color="999999" w:sz="1"/>
+              <w:bottom w:val="single" w:color="999999" w:sz="1"/>
+              <w:right w:val="single" w:color="999999" w:sz="1"/>
+            </w:tcBorders>
+            <w:tcMar>
+              <w:top w:type="dxa" w:w="60"/>
+              <w:left w:type="dxa" w:w="100"/>
+              <w:bottom w:type="dxa" w:w="60"/>
+              <w:right w:type="dxa" w:w="100"/>
+            </w:tcMar>
+          </w:tcPr>
+          <w:p>
+            <w:r>
+              <w:rPr>
+                <w:rFonts w:ascii="Arial" w:cs="Arial" w:eastAsia="Arial" w:hAnsi="Arial"/>
+                <w:sz w:val="20"/>
+                <w:szCs w:val="20"/>
+              </w:rPr>
+              <w:t xml:space="preserve">Ex4</w:t>
+            </w:r>
+          </w:p>
+        </w:tc>
+        <w:tc>
+          <w:tcPr>
+            <w:tcW w:type="dxa" w:w="2360"/>
+            <w:tcBorders>
+              <w:top w:val="single" w:color="999999" w:sz="1"/>
+              <w:left w:val="single" w:color="999999" w:sz="1"/>
+              <w:bottom w:val="single" w:color="999999" w:sz="1"/>
+              <w:right w:val="single" w:color="999999" w:sz="1"/>
+            </w:tcBorders>
+            <w:tcMar>
+              <w:top w:type="dxa" w:w="60"/>
+              <w:left w:type="dxa" w:w="100"/>
+              <w:bottom w:type="dxa" w:w="60"/>
+              <w:right w:type="dxa" w:w="100"/>
+            </w:tcMar>
+          </w:tcPr>
+          <w:p>
+            <w:r>
+              <w:rPr>
+                <w:rFonts w:ascii="Arial" w:cs="Arial" w:eastAsia="Arial" w:hAnsi="Arial"/>
+                <w:sz w:val="20"/>
+                <w:szCs w:val="20"/>
+              </w:rPr>
+              <w:t xml:space="preserve">40</w:t>
+            </w:r>
+          </w:p>
+        </w:tc>
+      </w:tr>
+      <w:tr>
+        <w:tc>
+          <w:tcPr>
+            <w:tcW w:type="dxa" w:w="5000"/>
+            <w:tcBorders>
+              <w:top w:val="single" w:color="999999" w:sz="1"/>
+              <w:left w:val="single" w:color="999999" w:sz="1"/>
+              <w:bottom w:val="single" w:color="999999" w:sz="1"/>
+              <w:right w:val="single" w:color="999999" w:sz="1"/>
+            </w:tcBorders>
+            <w:tcMar>
+              <w:top w:type="dxa" w:w="60"/>
+              <w:left w:type="dxa" w:w="100"/>
+              <w:bottom w:type="dxa" w:w="60"/>
+              <w:right w:type="dxa" w:w="100"/>
+            </w:tcMar>
+          </w:tcPr>
+          <w:p>
+            <w:r>
+              <w:rPr>
+                <w:rFonts w:ascii="Arial" w:cs="Arial" w:eastAsia="Arial" w:hAnsi="Arial"/>
+                <w:sz w:val="20"/>
+                <w:szCs w:val="20"/>
+              </w:rPr>
+              <w:t xml:space="preserve">foreach loop</w:t>
+            </w:r>
+          </w:p>
+        </w:tc>
+        <w:tc>
+          <w:tcPr>
+            <w:tcW w:type="dxa" w:w="2000"/>
+            <w:tcBorders>
+              <w:top w:val="single" w:color="999999" w:sz="1"/>
+              <w:left w:val="single" w:color="999999" w:sz="1"/>
+              <w:bottom w:val="single" w:color="999999" w:sz="1"/>
+              <w:right w:val="single" w:color="999999" w:sz="1"/>
+            </w:tcBorders>
+            <w:tcMar>
+              <w:top w:type="dxa" w:w="60"/>
+              <w:left w:type="dxa" w:w="100"/>
+              <w:bottom w:type="dxa" w:w="60"/>
+              <w:right w:type="dxa" w:w="100"/>
+            </w:tcMar>
+          </w:tcPr>
+          <w:p>
+            <w:r>
+              <w:rPr>
+                <w:rFonts w:ascii="Arial" w:cs="Arial" w:eastAsia="Arial" w:hAnsi="Arial"/>
+                <w:sz w:val="20"/>
+                <w:szCs w:val="20"/>
+              </w:rPr>
+              <w:t xml:space="preserve">Ex5</w:t>
+            </w:r>
+          </w:p>
+        </w:tc>
+        <w:tc>
+          <w:tcPr>
+            <w:tcW w:type="dxa" w:w="2360"/>
+            <w:tcBorders>
+              <w:top w:val="single" w:color="999999" w:sz="1"/>
+              <w:left w:val="single" w:color="999999" w:sz="1"/>
+              <w:bottom w:val="single" w:color="999999" w:sz="1"/>
+              <w:right w:val="single" w:color="999999" w:sz="1"/>
+            </w:tcBorders>
+            <w:tcMar>
+              <w:top w:type="dxa" w:w="60"/>
+              <w:left w:type="dxa" w:w="100"/>
+              <w:bottom w:type="dxa" w:w="60"/>
+              <w:right w:type="dxa" w:w="100"/>
+            </w:tcMar>
+          </w:tcPr>
+          <w:p>
+            <w:r>
+              <w:rPr>
+                <w:rFonts w:ascii="Arial" w:cs="Arial" w:eastAsia="Arial" w:hAnsi="Arial"/>
+                <w:sz w:val="20"/>
+                <w:szCs w:val="20"/>
+              </w:rPr>
+              <w:t xml:space="preserve">41</w:t>
+            </w:r>
+          </w:p>
+        </w:tc>
+      </w:tr>
+      <w:tr>
+        <w:tc>
+          <w:tcPr>
+            <w:tcW w:type="dxa" w:w="5000"/>
+            <w:tcBorders>
+              <w:top w:val="single" w:color="999999" w:sz="1"/>
+              <w:left w:val="single" w:color="999999" w:sz="1"/>
+              <w:bottom w:val="single" w:color="999999" w:sz="1"/>
+              <w:right w:val="single" w:color="999999" w:sz="1"/>
+            </w:tcBorders>
+            <w:tcMar>
+              <w:top w:type="dxa" w:w="60"/>
+              <w:left w:type="dxa" w:w="100"/>
+              <w:bottom w:type="dxa" w:w="60"/>
+              <w:right w:type="dxa" w:w="100"/>
+            </w:tcMar>
+          </w:tcPr>
+          <w:p>
+            <w:r>
+              <w:rPr>
+                <w:rFonts w:ascii="Arial" w:cs="Arial" w:eastAsia="Arial" w:hAnsi="Arial"/>
+                <w:b/>
+                <w:bCs/>
+                <w:sz w:val="20"/>
+                <w:szCs w:val="20"/>
+              </w:rPr>
+              <w:t xml:space="preserve">@"" verbatim string</w:t>
+            </w:r>
+          </w:p>
+        </w:tc>
+        <w:tc>
+          <w:tcPr>
+            <w:tcW w:type="dxa" w:w="2000"/>
+            <w:tcBorders>
+              <w:top w:val="single" w:color="999999" w:sz="1"/>
+              <w:left w:val="single" w:color="999999" w:sz="1"/>
+              <w:bottom w:val="single" w:color="999999" w:sz="1"/>
+              <w:right w:val="single" w:color="999999" w:sz="1"/>
+            </w:tcBorders>
+            <w:tcMar>
+              <w:top w:type="dxa" w:w="60"/>
+              <w:left w:type="dxa" w:w="100"/>
+              <w:bottom w:type="dxa" w:w="60"/>
+              <w:right w:type="dxa" w:w="100"/>
+            </w:tcMar>
+          </w:tcPr>
+          <w:p>
+            <w:r>
+              <w:rPr>
+                <w:rFonts w:ascii="Arial" w:cs="Arial" w:eastAsia="Arial" w:hAnsi="Arial"/>
+                <w:b/>
+                <w:bCs/>
+                <w:sz w:val="20"/>
+                <w:szCs w:val="20"/>
+              </w:rPr>
+              <w:t xml:space="preserve">NEW</w:t>
+            </w:r>
+          </w:p>
+        </w:tc>
+        <w:tc>
+          <w:tcPr>
+            <w:tcW w:type="dxa" w:w="2360"/>
+            <w:tcBorders>
+              <w:top w:val="single" w:color="999999" w:sz="1"/>
+              <w:left w:val="single" w:color="999999" w:sz="1"/>
+              <w:bottom w:val="single" w:color="999999" w:sz="1"/>
+              <w:right w:val="single" w:color="999999" w:sz="1"/>
+            </w:tcBorders>
+            <w:tcMar>
+              <w:top w:type="dxa" w:w="60"/>
+              <w:left w:type="dxa" w:w="100"/>
+              <w:bottom w:type="dxa" w:w="60"/>
+              <w:right w:type="dxa" w:w="100"/>
+            </w:tcMar>
+          </w:tcPr>
+          <w:p>
+            <w:r>
+              <w:rPr>
+                <w:rFonts w:ascii="Arial" w:cs="Arial" w:eastAsia="Arial" w:hAnsi="Arial"/>
+                <w:sz w:val="20"/>
+                <w:szCs w:val="20"/>
+              </w:rPr>
+              <w:t xml:space="preserve">41</w:t>
+            </w:r>
+          </w:p>
+        </w:tc>
+      </w:tr>
+      <w:tr>
+        <w:tc>
+          <w:tcPr>
+            <w:tcW w:type="dxa" w:w="5000"/>
+            <w:tcBorders>
+              <w:top w:val="single" w:color="999999" w:sz="1"/>
+              <w:left w:val="single" w:color="999999" w:sz="1"/>
+              <w:bottom w:val="single" w:color="999999" w:sz="1"/>
+              <w:right w:val="single" w:color="999999" w:sz="1"/>
+            </w:tcBorders>
+            <w:tcMar>
+              <w:top w:type="dxa" w:w="60"/>
+              <w:left w:type="dxa" w:w="100"/>
+              <w:bottom w:type="dxa" w:w="60"/>
+              <w:right w:type="dxa" w:w="100"/>
+            </w:tcMar>
+          </w:tcPr>
+          <w:p>
+            <w:r>
+              <w:rPr>
+                <w:rFonts w:ascii="Arial" w:cs="Arial" w:eastAsia="Arial" w:hAnsi="Arial"/>
+                <w:b/>
+                <w:bCs/>
+                <w:sz w:val="20"/>
+                <w:szCs w:val="20"/>
+              </w:rPr>
+              <w:t xml:space="preserve">File.WriteAllLines()</w:t>
+            </w:r>
+          </w:p>
+        </w:tc>
+        <w:tc>
+          <w:tcPr>
+            <w:tcW w:type="dxa" w:w="2000"/>
+            <w:tcBorders>
+              <w:top w:val="single" w:color="999999" w:sz="1"/>
+              <w:left w:val="single" w:color="999999" w:sz="1"/>
+              <w:bottom w:val="single" w:color="999999" w:sz="1"/>
+              <w:right w:val="single" w:color="999999" w:sz="1"/>
+            </w:tcBorders>
+            <w:tcMar>
+              <w:top w:type="dxa" w:w="60"/>
+              <w:left w:type="dxa" w:w="100"/>
+              <w:bottom w:type="dxa" w:w="60"/>
+              <w:right w:type="dxa" w:w="100"/>
+            </w:tcMar>
+          </w:tcPr>
+          <w:p>
+            <w:r>
+              <w:rPr>
+                <w:rFonts w:ascii="Arial" w:cs="Arial" w:eastAsia="Arial" w:hAnsi="Arial"/>
+                <w:b/>
+                <w:bCs/>
+                <w:sz w:val="20"/>
+                <w:szCs w:val="20"/>
+              </w:rPr>
+              <w:t xml:space="preserve">NEW</w:t>
+            </w:r>
+          </w:p>
+        </w:tc>
+        <w:tc>
+          <w:tcPr>
+            <w:tcW w:type="dxa" w:w="2360"/>
+            <w:tcBorders>
+              <w:top w:val="single" w:color="999999" w:sz="1"/>
+              <w:left w:val="single" w:color="999999" w:sz="1"/>
+              <w:bottom w:val="single" w:color="999999" w:sz="1"/>
+              <w:right w:val="single" w:color="999999" w:sz="1"/>
+            </w:tcBorders>
+            <w:tcMar>
+              <w:top w:type="dxa" w:w="60"/>
+              <w:left w:type="dxa" w:w="100"/>
+              <w:bottom w:type="dxa" w:w="60"/>
+              <w:right w:type="dxa" w:w="100"/>
+            </w:tcMar>
+          </w:tcPr>
+          <w:p>
+            <w:r>
+              <w:rPr>
+                <w:rFonts w:ascii="Arial" w:cs="Arial" w:eastAsia="Arial" w:hAnsi="Arial"/>
+                <w:sz w:val="20"/>
+                <w:szCs w:val="20"/>
+              </w:rPr>
+              <w:t xml:space="preserve">42</w:t>
+            </w:r>
+          </w:p>
+        </w:tc>
+      </w:tr>
+      <w:tr>
+        <w:tc>
+          <w:tcPr>
+            <w:tcW w:type="dxa" w:w="5000"/>
+            <w:tcBorders>
+              <w:top w:val="single" w:color="999999" w:sz="1"/>
+              <w:left w:val="single" w:color="999999" w:sz="1"/>
+              <w:bottom w:val="single" w:color="999999" w:sz="1"/>
+              <w:right w:val="single" w:color="999999" w:sz="1"/>
+            </w:tcBorders>
+            <w:tcMar>
+              <w:top w:type="dxa" w:w="60"/>
+              <w:left w:type="dxa" w:w="100"/>
+              <w:bottom w:type="dxa" w:w="60"/>
+              <w:right w:type="dxa" w:w="100"/>
+            </w:tcMar>
+          </w:tcPr>
+          <w:p>
+            <w:r>
+              <w:rPr>
+                <w:rFonts w:ascii="Arial" w:cs="Arial" w:eastAsia="Arial" w:hAnsi="Arial"/>
+                <w:b/>
+                <w:bCs/>
+                <w:sz w:val="20"/>
+                <w:szCs w:val="20"/>
+              </w:rPr>
+              <w:t xml:space="preserve">File.ReadAllLines()</w:t>
+            </w:r>
+          </w:p>
+        </w:tc>
+        <w:tc>
+          <w:tcPr>
+            <w:tcW w:type="dxa" w:w="2000"/>
+            <w:tcBorders>
+              <w:top w:val="single" w:color="999999" w:sz="1"/>
+              <w:left w:val="single" w:color="999999" w:sz="1"/>
+              <w:bottom w:val="single" w:color="999999" w:sz="1"/>
+              <w:right w:val="single" w:color="999999" w:sz="1"/>
+            </w:tcBorders>
+            <w:tcMar>
+              <w:top w:type="dxa" w:w="60"/>
+              <w:left w:type="dxa" w:w="100"/>
+              <w:bottom w:type="dxa" w:w="60"/>
+              <w:right w:type="dxa" w:w="100"/>
+            </w:tcMar>
+          </w:tcPr>
+          <w:p>
+            <w:r>
+              <w:rPr>
+                <w:rFonts w:ascii="Arial" w:cs="Arial" w:eastAsia="Arial" w:hAnsi="Arial"/>
+                <w:b/>
+                <w:bCs/>
+                <w:sz w:val="20"/>
+                <w:szCs w:val="20"/>
+              </w:rPr>
+              <w:t xml:space="preserve">NEW</w:t>
+            </w:r>
+          </w:p>
+        </w:tc>
+        <w:tc>
+          <w:tcPr>
+            <w:tcW w:type="dxa" w:w="2360"/>
+            <w:tcBorders>
+              <w:top w:val="single" w:color="999999" w:sz="1"/>
+              <w:left w:val="single" w:color="999999" w:sz="1"/>
+              <w:bottom w:val="single" w:color="999999" w:sz="1"/>
+              <w:right w:val="single" w:color="999999" w:sz="1"/>
+            </w:tcBorders>
+            <w:tcMar>
+              <w:top w:type="dxa" w:w="60"/>
+              <w:left w:type="dxa" w:w="100"/>
+              <w:bottom w:type="dxa" w:w="60"/>
+              <w:right w:type="dxa" w:w="100"/>
+            </w:tcMar>
+          </w:tcPr>
+          <w:p>
+            <w:r>
+              <w:rPr>
+                <w:rFonts w:ascii="Arial" w:cs="Arial" w:eastAsia="Arial" w:hAnsi="Arial"/>
+                <w:sz w:val="20"/>
+                <w:szCs w:val="20"/>
+              </w:rPr>
+              <w:t xml:space="preserve">42</w:t>
+            </w:r>
+          </w:p>
+        </w:tc>
+      </w:tr>
+    </w:tbl>
     <w:p>
       <w:pPr>
         <w:shd w:fill="E8F5E9" w:val="clear"/>
@@ -8276,7 +9377,7 @@
           <w:sz w:val="22"/>
           <w:szCs w:val="22"/>
         </w:rPr>
-        <w:t xml:space="preserve">TOTAL: ~19 lines. Skills unlocked: file read/write, @ paths. All previous skills reinforced.</w:t>
+        <w:t xml:space="preserve">TOTAL: 16 lines. Skills unlocked: file read/write, @ verbatim paths. ✅ COMPLETE.</w:t>
       </w:r>
     </w:p>
     <w:p>
@@ -16138,7 +17239,7 @@
                 <w:sz w:val="20"/>
                 <w:szCs w:val="20"/>
               </w:rPr>
-              <w:t xml:space="preserve">⬜</w:t>
+              <w:t xml:space="preserve">✅ DONE</w:t>
             </w:r>
           </w:p>
         </w:tc>

</xml_diff>